<commit_message>
Nettoyage du code (debugs enlevés) et fin des réponses aux questions + ajout PDF de réponses aux questions
</commit_message>
<xml_diff>
--- a/Réponses aux questions/Reponses_aux_questions.docx
+++ b/Réponses aux questions/Reponses_aux_questions.docx
@@ -143,7 +143,7 @@
                 <w:noProof/>
                 <w:webHidden/>
               </w:rPr>
-              <w:t>2</w:t>
+              <w:t>1</w:t>
             </w:r>
             <w:r>
               <w:rPr>
@@ -213,7 +213,7 @@
                 <w:noProof/>
                 <w:webHidden/>
               </w:rPr>
-              <w:t>5</w:t>
+              <w:t>4</w:t>
             </w:r>
             <w:r>
               <w:rPr>
@@ -242,21 +242,7 @@
                 <w:rStyle w:val="Lienhypertexte"/>
                 <w:noProof/>
               </w:rPr>
-              <w:t>Exercice 2 (Partie B)</w:t>
-            </w:r>
-            <w:r>
-              <w:rPr>
-                <w:rStyle w:val="Lienhypertexte"/>
-                <w:noProof/>
-              </w:rPr>
-              <w:t xml:space="preserve"> </w:t>
-            </w:r>
-            <w:r>
-              <w:rPr>
-                <w:rStyle w:val="Lienhypertexte"/>
-                <w:noProof/>
-              </w:rPr>
-              <w:t>- Contrôleur</w:t>
+              <w:t>Exercice 2 (Partie B) - Contrôleur</w:t>
             </w:r>
             <w:r>
               <w:rPr>
@@ -297,7 +283,7 @@
                 <w:noProof/>
                 <w:webHidden/>
               </w:rPr>
-              <w:t>6</w:t>
+              <w:t>5</w:t>
             </w:r>
             <w:r>
               <w:rPr>
@@ -326,21 +312,7 @@
                 <w:rStyle w:val="Lienhypertexte"/>
                 <w:noProof/>
               </w:rPr>
-              <w:t>Exercice 3 - Évit</w:t>
-            </w:r>
-            <w:r>
-              <w:rPr>
-                <w:rStyle w:val="Lienhypertexte"/>
-                <w:noProof/>
-              </w:rPr>
-              <w:t>e</w:t>
-            </w:r>
-            <w:r>
-              <w:rPr>
-                <w:rStyle w:val="Lienhypertexte"/>
-                <w:noProof/>
-              </w:rPr>
-              <w:t>r les interblocages</w:t>
+              <w:t>Exercice 3 - Éviter les interblocages</w:t>
             </w:r>
             <w:r>
               <w:rPr>
@@ -381,7 +353,7 @@
                 <w:noProof/>
                 <w:webHidden/>
               </w:rPr>
-              <w:t>8</w:t>
+              <w:t>7</w:t>
             </w:r>
             <w:r>
               <w:rPr>
@@ -451,7 +423,7 @@
                 <w:noProof/>
                 <w:webHidden/>
               </w:rPr>
-              <w:t>9</w:t>
+              <w:t>8</w:t>
             </w:r>
             <w:r>
               <w:rPr>
@@ -939,7 +911,6 @@
       <w:r>
         <w:t xml:space="preserve"> "</w:t>
       </w:r>
-      <w:proofErr w:type="gramStart"/>
       <w:r>
         <w:rPr>
           <w:b/>
@@ -948,11 +919,7 @@
         <w:t>atteindre</w:t>
       </w:r>
       <w:r>
-        <w:t>(</w:t>
-      </w:r>
-      <w:proofErr w:type="gramEnd"/>
-      <w:r>
-        <w:t>)" est appelé</w:t>
+        <w:t>()" est appelé</w:t>
       </w:r>
       <w:r>
         <w:t>e</w:t>
@@ -977,7 +944,6 @@
       <w:r>
         <w:t xml:space="preserve"> "</w:t>
       </w:r>
-      <w:proofErr w:type="gramStart"/>
       <w:r>
         <w:rPr>
           <w:b/>
@@ -986,11 +952,7 @@
         <w:t>arriver</w:t>
       </w:r>
       <w:r>
-        <w:t>(</w:t>
-      </w:r>
-      <w:proofErr w:type="gramEnd"/>
-      <w:r>
-        <w:t xml:space="preserve">)" de la </w:t>
+        <w:t xml:space="preserve">()" de la </w:t>
       </w:r>
       <w:r>
         <w:t>classe</w:t>
@@ -1029,7 +991,6 @@
       <w:r>
         <w:t xml:space="preserve"> la méthode « </w:t>
       </w:r>
-      <w:proofErr w:type="spellStart"/>
       <w:r>
         <w:rPr>
           <w:b/>
@@ -1037,7 +998,6 @@
         </w:rPr>
         <w:t>getIndexOfElement</w:t>
       </w:r>
-      <w:proofErr w:type="spellEnd"/>
       <w:r>
         <w:t>()</w:t>
       </w:r>
@@ -1097,7 +1057,6 @@
       <w:r>
         <w:t xml:space="preserve"> "</w:t>
       </w:r>
-      <w:proofErr w:type="gramStart"/>
       <w:r>
         <w:rPr>
           <w:b/>
@@ -1106,11 +1065,7 @@
         <w:t>partir</w:t>
       </w:r>
       <w:r>
-        <w:t>(</w:t>
-      </w:r>
-      <w:proofErr w:type="gramEnd"/>
-      <w:r>
-        <w:t>)" est appelée :</w:t>
+        <w:t>()" est appelée :</w:t>
       </w:r>
     </w:p>
     <w:p>
@@ -1126,7 +1081,6 @@
       <w:r>
         <w:t xml:space="preserve"> "</w:t>
       </w:r>
-      <w:proofErr w:type="gramStart"/>
       <w:r>
         <w:rPr>
           <w:b/>
@@ -1135,11 +1089,7 @@
         <w:t>quitter</w:t>
       </w:r>
       <w:r>
-        <w:t>(</w:t>
-      </w:r>
-      <w:proofErr w:type="gramEnd"/>
-      <w:r>
-        <w:t xml:space="preserve">)" de la </w:t>
+        <w:t xml:space="preserve">()" de la </w:t>
       </w:r>
       <w:r>
         <w:t>classe</w:t>
@@ -1177,8 +1127,6 @@
       <w:r>
         <w:t xml:space="preserve"> "</w:t>
       </w:r>
-      <w:proofErr w:type="spellStart"/>
-      <w:proofErr w:type="gramStart"/>
       <w:r>
         <w:rPr>
           <w:b/>
@@ -1186,15 +1134,9 @@
         </w:rPr>
         <w:t>getElementLR</w:t>
       </w:r>
-      <w:proofErr w:type="spellEnd"/>
-      <w:r>
-        <w:t>(</w:t>
-      </w:r>
-      <w:proofErr w:type="gramEnd"/>
-      <w:r>
-        <w:t>)" et "</w:t>
-      </w:r>
-      <w:proofErr w:type="spellStart"/>
+      <w:r>
+        <w:t>()" et "</w:t>
+      </w:r>
       <w:r>
         <w:rPr>
           <w:b/>
@@ -1202,7 +1144,6 @@
         </w:rPr>
         <w:t>getElementRL</w:t>
       </w:r>
-      <w:proofErr w:type="spellEnd"/>
       <w:r>
         <w:t xml:space="preserve">()" de la </w:t>
       </w:r>
@@ -1341,7 +1282,6 @@
               <w:jc w:val="both"/>
               <w:cnfStyle w:val="100000000000" w:firstRow="1" w:lastRow="0" w:firstColumn="0" w:lastColumn="0" w:oddVBand="0" w:evenVBand="0" w:oddHBand="0" w:evenHBand="0" w:firstRowFirstColumn="0" w:firstRowLastColumn="0" w:lastRowFirstColumn="0" w:lastRowLastColumn="0"/>
             </w:pPr>
-            <w:proofErr w:type="spellStart"/>
             <w:r>
               <w:t>El</w:t>
             </w:r>
@@ -1351,7 +1291,6 @@
             <w:r>
               <w:t>ment</w:t>
             </w:r>
-            <w:proofErr w:type="spellEnd"/>
           </w:p>
         </w:tc>
         <w:tc>
@@ -1382,13 +1321,8 @@
             <w:pPr>
               <w:jc w:val="both"/>
             </w:pPr>
-            <w:proofErr w:type="gramStart"/>
             <w:r>
-              <w:t>atteindre(</w:t>
-            </w:r>
-            <w:proofErr w:type="gramEnd"/>
-            <w:r>
-              <w:t>)</w:t>
+              <w:t>atteindre()</w:t>
             </w:r>
           </w:p>
         </w:tc>
@@ -1405,21 +1339,12 @@
                 <w:bCs/>
               </w:rPr>
             </w:pPr>
-            <w:proofErr w:type="gramStart"/>
             <w:r>
               <w:rPr>
                 <w:b/>
                 <w:bCs/>
               </w:rPr>
-              <w:t>arriver(</w:t>
-            </w:r>
-            <w:proofErr w:type="gramEnd"/>
-            <w:r>
-              <w:rPr>
-                <w:b/>
-                <w:bCs/>
-              </w:rPr>
-              <w:t>)</w:t>
+              <w:t>arriver()</w:t>
             </w:r>
           </w:p>
         </w:tc>
@@ -1436,30 +1361,12 @@
                 <w:bCs/>
               </w:rPr>
             </w:pPr>
-            <w:proofErr w:type="spellStart"/>
-            <w:proofErr w:type="gramStart"/>
             <w:r>
               <w:rPr>
                 <w:b/>
                 <w:bCs/>
               </w:rPr>
-              <w:t>newTrain</w:t>
-            </w:r>
-            <w:proofErr w:type="spellEnd"/>
-            <w:r>
-              <w:rPr>
-                <w:b/>
-                <w:bCs/>
-              </w:rPr>
-              <w:t>(</w:t>
-            </w:r>
-            <w:proofErr w:type="gramEnd"/>
-            <w:r>
-              <w:rPr>
-                <w:b/>
-                <w:bCs/>
-              </w:rPr>
-              <w:t>)</w:t>
+              <w:t>newTrain()</w:t>
             </w:r>
           </w:p>
         </w:tc>
@@ -1476,30 +1383,12 @@
                 <w:bCs/>
               </w:rPr>
             </w:pPr>
-            <w:proofErr w:type="spellStart"/>
-            <w:proofErr w:type="gramStart"/>
             <w:r>
               <w:rPr>
                 <w:b/>
                 <w:bCs/>
               </w:rPr>
-              <w:t>getElementLR</w:t>
-            </w:r>
-            <w:proofErr w:type="spellEnd"/>
-            <w:r>
-              <w:rPr>
-                <w:b/>
-                <w:bCs/>
-              </w:rPr>
-              <w:t>(</w:t>
-            </w:r>
-            <w:proofErr w:type="gramEnd"/>
-            <w:r>
-              <w:rPr>
-                <w:b/>
-                <w:bCs/>
-              </w:rPr>
-              <w:t>)</w:t>
+              <w:t>getElementLR()</w:t>
             </w:r>
           </w:p>
         </w:tc>
@@ -1514,13 +1403,8 @@
             <w:pPr>
               <w:jc w:val="both"/>
             </w:pPr>
-            <w:proofErr w:type="gramStart"/>
             <w:r>
-              <w:t>partir(</w:t>
-            </w:r>
-            <w:proofErr w:type="gramEnd"/>
-            <w:r>
-              <w:t>)</w:t>
+              <w:t>partir()</w:t>
             </w:r>
           </w:p>
         </w:tc>
@@ -1537,21 +1421,12 @@
                 <w:bCs/>
               </w:rPr>
             </w:pPr>
-            <w:proofErr w:type="gramStart"/>
             <w:r>
               <w:rPr>
                 <w:b/>
                 <w:bCs/>
               </w:rPr>
-              <w:t>quitter(</w:t>
-            </w:r>
-            <w:proofErr w:type="gramEnd"/>
-            <w:r>
-              <w:rPr>
-                <w:b/>
-                <w:bCs/>
-              </w:rPr>
-              <w:t>)</w:t>
+              <w:t>quitter()</w:t>
             </w:r>
           </w:p>
         </w:tc>
@@ -1568,30 +1443,12 @@
                 <w:bCs/>
               </w:rPr>
             </w:pPr>
-            <w:proofErr w:type="spellStart"/>
-            <w:proofErr w:type="gramStart"/>
             <w:r>
               <w:rPr>
                 <w:b/>
                 <w:bCs/>
               </w:rPr>
-              <w:t>leaveTrain</w:t>
-            </w:r>
-            <w:proofErr w:type="spellEnd"/>
-            <w:r>
-              <w:rPr>
-                <w:b/>
-                <w:bCs/>
-              </w:rPr>
-              <w:t>(</w:t>
-            </w:r>
-            <w:proofErr w:type="gramEnd"/>
-            <w:r>
-              <w:rPr>
-                <w:b/>
-                <w:bCs/>
-              </w:rPr>
-              <w:t>)</w:t>
+              <w:t>leaveTrain()</w:t>
             </w:r>
           </w:p>
         </w:tc>
@@ -1608,8 +1465,6 @@
                 <w:bCs/>
               </w:rPr>
             </w:pPr>
-            <w:proofErr w:type="spellStart"/>
-            <w:proofErr w:type="gramStart"/>
             <w:r>
               <w:rPr>
                 <w:b/>
@@ -1624,21 +1479,12 @@
               </w:rPr>
               <w:t>RL</w:t>
             </w:r>
-            <w:proofErr w:type="spellEnd"/>
             <w:r>
               <w:rPr>
                 <w:b/>
                 <w:bCs/>
               </w:rPr>
-              <w:t>(</w:t>
-            </w:r>
-            <w:proofErr w:type="gramEnd"/>
-            <w:r>
-              <w:rPr>
-                <w:b/>
-                <w:bCs/>
-              </w:rPr>
-              <w:t>)</w:t>
+              <w:t>()</w:t>
             </w:r>
           </w:p>
         </w:tc>
@@ -1686,30 +1532,12 @@
                 <w:bCs/>
               </w:rPr>
             </w:pPr>
-            <w:proofErr w:type="spellStart"/>
-            <w:proofErr w:type="gramStart"/>
             <w:r>
               <w:rPr>
                 <w:b/>
                 <w:bCs/>
               </w:rPr>
-              <w:t>getName</w:t>
-            </w:r>
-            <w:proofErr w:type="spellEnd"/>
-            <w:r>
-              <w:rPr>
-                <w:b/>
-                <w:bCs/>
-              </w:rPr>
-              <w:t>(</w:t>
-            </w:r>
-            <w:proofErr w:type="gramEnd"/>
-            <w:r>
-              <w:rPr>
-                <w:b/>
-                <w:bCs/>
-              </w:rPr>
-              <w:t>)</w:t>
+              <w:t>getName()</w:t>
             </w:r>
           </w:p>
         </w:tc>
@@ -1726,30 +1554,12 @@
                 <w:bCs/>
               </w:rPr>
             </w:pPr>
-            <w:proofErr w:type="spellStart"/>
-            <w:proofErr w:type="gramStart"/>
             <w:r>
               <w:rPr>
                 <w:b/>
                 <w:bCs/>
               </w:rPr>
-              <w:t>getIndexOfElement</w:t>
-            </w:r>
-            <w:proofErr w:type="spellEnd"/>
-            <w:r>
-              <w:rPr>
-                <w:b/>
-                <w:bCs/>
-              </w:rPr>
-              <w:t>(</w:t>
-            </w:r>
-            <w:proofErr w:type="gramEnd"/>
-            <w:r>
-              <w:rPr>
-                <w:b/>
-                <w:bCs/>
-              </w:rPr>
-              <w:t>)</w:t>
+              <w:t>getIndexOfElement()</w:t>
             </w:r>
           </w:p>
         </w:tc>
@@ -1784,8 +1594,6 @@
       <w:r>
         <w:t>On ajoute la méthode "</w:t>
       </w:r>
-      <w:proofErr w:type="spellStart"/>
-      <w:proofErr w:type="gramStart"/>
       <w:r>
         <w:rPr>
           <w:b/>
@@ -1793,15 +1601,9 @@
         </w:rPr>
         <w:t>getName</w:t>
       </w:r>
-      <w:proofErr w:type="spellEnd"/>
-      <w:r>
-        <w:t>(</w:t>
-      </w:r>
-      <w:proofErr w:type="gramEnd"/>
-      <w:r>
-        <w:t xml:space="preserve">)" à la classe </w:t>
-      </w:r>
-      <w:proofErr w:type="spellStart"/>
+      <w:r>
+        <w:t xml:space="preserve">()" à la classe </w:t>
+      </w:r>
       <w:r>
         <w:rPr>
           <w:b/>
@@ -1809,7 +1611,6 @@
         </w:rPr>
         <w:t>Element</w:t>
       </w:r>
-      <w:proofErr w:type="spellEnd"/>
       <w:r>
         <w:t xml:space="preserve"> afin d'afficher la position</w:t>
       </w:r>
@@ -1827,7 +1628,6 @@
       <w:r>
         <w:t xml:space="preserve">On appelle les méthodes </w:t>
       </w:r>
-      <w:proofErr w:type="gramStart"/>
       <w:r>
         <w:rPr>
           <w:b/>
@@ -1836,11 +1636,7 @@
         <w:t>atteindre</w:t>
       </w:r>
       <w:r>
-        <w:t>(</w:t>
-      </w:r>
-      <w:proofErr w:type="gramEnd"/>
-      <w:r>
-        <w:t xml:space="preserve">) et </w:t>
+        <w:t xml:space="preserve">() et </w:t>
       </w:r>
       <w:r>
         <w:rPr>
@@ -1894,25 +1690,7 @@
           <w:bCs/>
           <w:u w:val="single"/>
         </w:rPr>
-        <w:t xml:space="preserve"> (</w:t>
-      </w:r>
-      <w:proofErr w:type="spellStart"/>
-      <w:r>
-        <w:rPr>
-          <w:b/>
-          <w:bCs/>
-          <w:u w:val="single"/>
-        </w:rPr>
-        <w:t>cf</w:t>
-      </w:r>
-      <w:proofErr w:type="spellEnd"/>
-      <w:r>
-        <w:rPr>
-          <w:b/>
-          <w:bCs/>
-          <w:u w:val="single"/>
-        </w:rPr>
-        <w:t xml:space="preserve"> figure ci-dessous).</w:t>
+        <w:t xml:space="preserve"> (cf figure ci-dessous).</w:t>
       </w:r>
     </w:p>
     <w:p>
@@ -2099,7 +1877,6 @@
       <w:r>
         <w:t xml:space="preserve"> </w:t>
       </w:r>
-      <w:proofErr w:type="spellStart"/>
       <w:r>
         <w:rPr>
           <w:b/>
@@ -2107,7 +1884,6 @@
         </w:rPr>
         <w:t>Runnable</w:t>
       </w:r>
-      <w:proofErr w:type="spellEnd"/>
       <w:r>
         <w:t xml:space="preserve">. On ajoute dans la </w:t>
       </w:r>
@@ -2153,7 +1929,6 @@
       <w:r>
         <w:t xml:space="preserve"> « </w:t>
       </w:r>
-      <w:proofErr w:type="gramStart"/>
       <w:r>
         <w:rPr>
           <w:b/>
@@ -2162,11 +1937,7 @@
         <w:t>run</w:t>
       </w:r>
       <w:r>
-        <w:t>(</w:t>
-      </w:r>
-      <w:proofErr w:type="gramEnd"/>
-      <w:r>
-        <w:t>) » de la classe Train pour qu’il se déplace : les méthodes « atteindre() » et « partir() » sont appelées 15 fois successivement.</w:t>
+        <w:t>() » de la classe Train pour qu’il se déplace : les méthodes « atteindre() » et « partir() » sont appelées 15 fois successivement.</w:t>
       </w:r>
     </w:p>
     <w:p>
@@ -2311,15 +2082,7 @@
         <w:t>Il y a deux invariants de sûreté à assurer </w:t>
       </w:r>
       <w:r>
-        <w:t>(</w:t>
-      </w:r>
-      <w:proofErr w:type="spellStart"/>
-      <w:r>
-        <w:t>cf</w:t>
-      </w:r>
-      <w:proofErr w:type="spellEnd"/>
-      <w:r>
-        <w:t xml:space="preserve"> le sujet du projet) : </w:t>
+        <w:t xml:space="preserve">(cf le sujet du projet) : </w:t>
       </w:r>
     </w:p>
     <w:p>
@@ -2331,13 +2094,8 @@
         </w:numPr>
         <w:jc w:val="both"/>
       </w:pPr>
-      <w:proofErr w:type="gramStart"/>
-      <w:r>
-        <w:t>le</w:t>
-      </w:r>
-      <w:proofErr w:type="gramEnd"/>
-      <w:r>
-        <w:t xml:space="preserve"> nombre de trains maximum dans une gare est égal au nombre de quais de la gare</w:t>
+      <w:r>
+        <w:t>le nombre de trains maximum dans une gare est égal au nombre de quais de la gare</w:t>
       </w:r>
       <w:r>
         <w:t>,</w:t>
@@ -2352,13 +2110,8 @@
         </w:numPr>
         <w:jc w:val="both"/>
       </w:pPr>
-      <w:proofErr w:type="gramStart"/>
-      <w:r>
-        <w:t>dans</w:t>
-      </w:r>
-      <w:proofErr w:type="gramEnd"/>
-      <w:r>
-        <w:t xml:space="preserve"> une section il y a au maximum un train.</w:t>
+      <w:r>
+        <w:t>dans une section il y a au maximum un train.</w:t>
       </w:r>
     </w:p>
     <w:p>
@@ -2418,7 +2171,6 @@
       <w:r>
         <w:t xml:space="preserve">et </w:t>
       </w:r>
-      <w:proofErr w:type="spellStart"/>
       <w:r>
         <w:rPr>
           <w:b/>
@@ -2426,7 +2178,6 @@
         </w:rPr>
         <w:t>quaisDispos</w:t>
       </w:r>
-      <w:proofErr w:type="spellEnd"/>
       <w:r>
         <w:rPr>
           <w:b/>
@@ -2474,7 +2225,6 @@
       <w:r>
         <w:t xml:space="preserve"> </w:t>
       </w:r>
-      <w:proofErr w:type="spellStart"/>
       <w:r>
         <w:rPr>
           <w:b/>
@@ -2482,7 +2232,6 @@
         </w:rPr>
         <w:t>sectionDispo</w:t>
       </w:r>
-      <w:proofErr w:type="spellEnd"/>
       <w:r>
         <w:rPr>
           <w:b/>
@@ -2533,23 +2282,7 @@
           <w:b/>
           <w:bCs/>
         </w:rPr>
-        <w:t xml:space="preserve">0 &lt;= </w:t>
-      </w:r>
-      <w:proofErr w:type="spellStart"/>
-      <w:r>
-        <w:rPr>
-          <w:b/>
-          <w:bCs/>
-        </w:rPr>
-        <w:t>quaisDispos</w:t>
-      </w:r>
-      <w:proofErr w:type="spellEnd"/>
-      <w:r>
-        <w:rPr>
-          <w:b/>
-          <w:bCs/>
-        </w:rPr>
-        <w:t xml:space="preserve"> &lt;</w:t>
+        <w:t>0 &lt;= quaisDispos &lt;</w:t>
       </w:r>
       <w:r>
         <w:rPr>
@@ -2581,17 +2314,8 @@
           <w:b/>
           <w:bCs/>
         </w:rPr>
-        <w:t xml:space="preserve">l’attribut </w:t>
-      </w:r>
-      <w:proofErr w:type="spellStart"/>
-      <w:r>
-        <w:rPr>
-          <w:b/>
-          <w:bCs/>
-        </w:rPr>
-        <w:t>sectionDispo</w:t>
-      </w:r>
-      <w:proofErr w:type="spellEnd"/>
+        <w:t>l’attribut sectionDispo</w:t>
+      </w:r>
       <w:r>
         <w:t>.</w:t>
       </w:r>
@@ -2640,8 +2364,6 @@
       <w:r>
         <w:t>Les deux actions critiques que peut effectuer un train sont « </w:t>
       </w:r>
-      <w:proofErr w:type="spellStart"/>
-      <w:proofErr w:type="gramStart"/>
       <w:r>
         <w:rPr>
           <w:b/>
@@ -2649,15 +2371,9 @@
         </w:rPr>
         <w:t>newTrain</w:t>
       </w:r>
-      <w:proofErr w:type="spellEnd"/>
-      <w:r>
-        <w:t>(</w:t>
-      </w:r>
-      <w:proofErr w:type="gramEnd"/>
-      <w:r>
-        <w:t>) » et « </w:t>
-      </w:r>
-      <w:proofErr w:type="spellStart"/>
+      <w:r>
+        <w:t>() » et « </w:t>
+      </w:r>
       <w:r>
         <w:rPr>
           <w:b/>
@@ -2665,7 +2381,6 @@
         </w:rPr>
         <w:t>leaveTrain</w:t>
       </w:r>
-      <w:proofErr w:type="spellEnd"/>
       <w:r>
         <w:t>() »</w:t>
       </w:r>
@@ -2691,21 +2406,12 @@
       <w:r>
         <w:t xml:space="preserve">, dans les méthodes </w:t>
       </w:r>
-      <w:proofErr w:type="gramStart"/>
-      <w:r>
-        <w:rPr>
-          <w:b/>
-          <w:bCs/>
-        </w:rPr>
-        <w:t>quitter(</w:t>
-      </w:r>
-      <w:proofErr w:type="gramEnd"/>
-      <w:r>
-        <w:rPr>
-          <w:b/>
-          <w:bCs/>
-        </w:rPr>
-        <w:t xml:space="preserve">) </w:t>
+      <w:r>
+        <w:rPr>
+          <w:b/>
+          <w:bCs/>
+        </w:rPr>
+        <w:t xml:space="preserve">quitter() </w:t>
       </w:r>
       <w:r>
         <w:t xml:space="preserve">et </w:t>
@@ -2783,7 +2489,6 @@
       <w:r>
         <w:t xml:space="preserve"> </w:t>
       </w:r>
-      <w:proofErr w:type="spellStart"/>
       <w:r>
         <w:rPr>
           <w:b/>
@@ -2791,7 +2496,6 @@
         </w:rPr>
         <w:t>Element</w:t>
       </w:r>
-      <w:proofErr w:type="spellEnd"/>
       <w:r>
         <w:t xml:space="preserve">, puis redéfinies respectivement dans les </w:t>
       </w:r>
@@ -2888,21 +2592,9 @@
         </w:numPr>
         <w:jc w:val="both"/>
       </w:pPr>
-      <w:proofErr w:type="spellStart"/>
-      <w:proofErr w:type="gramStart"/>
-      <w:r>
-        <w:t>canNewTrain</w:t>
-      </w:r>
-      <w:proofErr w:type="spellEnd"/>
-      <w:proofErr w:type="gramEnd"/>
-      <w:r>
-        <w:t xml:space="preserve"> () : </w:t>
-      </w:r>
-      <w:proofErr w:type="spellStart"/>
-      <w:r>
-        <w:t>boolean</w:t>
-      </w:r>
-      <w:proofErr w:type="spellEnd"/>
+      <w:r>
+        <w:t>canNewTrain () : boolean</w:t>
+      </w:r>
     </w:p>
     <w:p>
       <w:pPr>
@@ -2913,24 +2605,9 @@
         </w:numPr>
         <w:jc w:val="both"/>
       </w:pPr>
-      <w:proofErr w:type="spellStart"/>
-      <w:proofErr w:type="gramStart"/>
-      <w:r>
-        <w:t>canLeaveTrain</w:t>
-      </w:r>
-      <w:proofErr w:type="spellEnd"/>
-      <w:r>
-        <w:t>(</w:t>
-      </w:r>
-      <w:proofErr w:type="gramEnd"/>
-      <w:r>
-        <w:t xml:space="preserve">) : </w:t>
-      </w:r>
-      <w:proofErr w:type="spellStart"/>
-      <w:r>
-        <w:t>boolean</w:t>
-      </w:r>
-      <w:proofErr w:type="spellEnd"/>
+      <w:r>
+        <w:t>canLeaveTrain() : boolean</w:t>
+      </w:r>
     </w:p>
     <w:p>
       <w:pPr>
@@ -2941,19 +2618,9 @@
         </w:numPr>
         <w:jc w:val="both"/>
       </w:pPr>
-      <w:proofErr w:type="gramStart"/>
-      <w:r>
-        <w:t>invariant(</w:t>
-      </w:r>
-      <w:proofErr w:type="gramEnd"/>
-      <w:r>
-        <w:t xml:space="preserve">) : </w:t>
-      </w:r>
-      <w:proofErr w:type="spellStart"/>
-      <w:r>
-        <w:t>boolean</w:t>
-      </w:r>
-      <w:proofErr w:type="spellEnd"/>
+      <w:r>
+        <w:t>invariant() : boolean</w:t>
+      </w:r>
     </w:p>
     <w:p>
       <w:pPr>
@@ -3028,23 +2695,7 @@
           <w:b/>
           <w:bCs/>
         </w:rPr>
-        <w:t xml:space="preserve">Position, </w:t>
-      </w:r>
-      <w:proofErr w:type="spellStart"/>
-      <w:r>
-        <w:rPr>
-          <w:b/>
-          <w:bCs/>
-        </w:rPr>
-        <w:t>Element</w:t>
-      </w:r>
-      <w:proofErr w:type="spellEnd"/>
-      <w:r>
-        <w:rPr>
-          <w:b/>
-          <w:bCs/>
-        </w:rPr>
-        <w:t>, Section, Gare.</w:t>
+        <w:t>Position, Element, Section, Gare.</w:t>
       </w:r>
       <w:r>
         <w:t xml:space="preserve"> </w:t>
@@ -3468,21 +3119,12 @@
       <w:r>
         <w:t xml:space="preserve"> (</w:t>
       </w:r>
-      <w:proofErr w:type="spellStart"/>
       <w:r>
         <w:rPr>
           <w:i/>
           <w:iCs/>
         </w:rPr>
-        <w:t>cf</w:t>
-      </w:r>
-      <w:proofErr w:type="spellEnd"/>
-      <w:r>
-        <w:rPr>
-          <w:i/>
-          <w:iCs/>
-        </w:rPr>
-        <w:t xml:space="preserve"> le fichier LTS de l’exercice 2</w:t>
+        <w:t>cf le fichier LTS de l’exercice 2</w:t>
       </w:r>
       <w:r>
         <w:t>) est ajouté. Il est implémenté en Java sous la forme d’un</w:t>
@@ -3502,7 +3144,6 @@
       <w:r>
         <w:t xml:space="preserve"> « </w:t>
       </w:r>
-      <w:proofErr w:type="spellStart"/>
       <w:r>
         <w:rPr>
           <w:b/>
@@ -3510,7 +3151,6 @@
         </w:rPr>
         <w:t>controller</w:t>
       </w:r>
-      <w:proofErr w:type="spellEnd"/>
       <w:r>
         <w:t> ».</w:t>
       </w:r>
@@ -3544,7 +3184,6 @@
       <w:r>
         <w:t xml:space="preserve">Par exemple : si la ligne est : « Gare A – Section 2 – Section 3 – Gare B », alors </w:t>
       </w:r>
-      <w:proofErr w:type="spellStart"/>
       <w:r>
         <w:rPr>
           <w:b/>
@@ -3552,11 +3191,9 @@
         </w:rPr>
         <w:t>controller</w:t>
       </w:r>
-      <w:proofErr w:type="spellEnd"/>
       <w:r>
         <w:t xml:space="preserve"> est initialement [1,1,1]. Lorsqu’un train quitte la Section 2, vers la Section 3, il modifie le </w:t>
       </w:r>
-      <w:proofErr w:type="spellStart"/>
       <w:r>
         <w:rPr>
           <w:b/>
@@ -3564,7 +3201,6 @@
         </w:rPr>
         <w:t>controller</w:t>
       </w:r>
-      <w:proofErr w:type="spellEnd"/>
       <w:r>
         <w:t xml:space="preserve"> (</w:t>
       </w:r>
@@ -3573,32 +3209,7 @@
           <w:b/>
           <w:bCs/>
         </w:rPr>
-        <w:t xml:space="preserve">méthode </w:t>
-      </w:r>
-      <w:proofErr w:type="spellStart"/>
-      <w:proofErr w:type="gramStart"/>
-      <w:r>
-        <w:rPr>
-          <w:b/>
-          <w:bCs/>
-        </w:rPr>
-        <w:t>inUse</w:t>
-      </w:r>
-      <w:proofErr w:type="spellEnd"/>
-      <w:r>
-        <w:rPr>
-          <w:b/>
-          <w:bCs/>
-        </w:rPr>
-        <w:t>(</w:t>
-      </w:r>
-      <w:proofErr w:type="gramEnd"/>
-      <w:r>
-        <w:rPr>
-          <w:b/>
-          <w:bCs/>
-        </w:rPr>
-        <w:t>)</w:t>
+        <w:t>méthode inUse()</w:t>
       </w:r>
       <w:r>
         <w:t xml:space="preserve">) qui vaut alors [1,0,1], empêchant tout autre train de quitter la Section 3 vers la Section 2. </w:t>
@@ -3607,7 +3218,6 @@
         <w:br/>
         <w:t xml:space="preserve">Lorsque le train arrive en Section 3, il modifie à nouveau le </w:t>
       </w:r>
-      <w:proofErr w:type="spellStart"/>
       <w:r>
         <w:rPr>
           <w:b/>
@@ -3615,7 +3225,6 @@
         </w:rPr>
         <w:t>controller</w:t>
       </w:r>
-      <w:proofErr w:type="spellEnd"/>
       <w:r>
         <w:t xml:space="preserve"> (</w:t>
       </w:r>
@@ -3626,7 +3235,6 @@
         </w:rPr>
         <w:t xml:space="preserve">méthode </w:t>
       </w:r>
-      <w:proofErr w:type="gramStart"/>
       <w:r>
         <w:rPr>
           <w:b/>
@@ -3639,15 +3247,7 @@
           <w:b/>
           <w:bCs/>
         </w:rPr>
-        <w:t>(</w:t>
-      </w:r>
-      <w:proofErr w:type="gramEnd"/>
-      <w:r>
-        <w:rPr>
-          <w:b/>
-          <w:bCs/>
-        </w:rPr>
-        <w:t>)</w:t>
+        <w:t>()</w:t>
       </w:r>
       <w:r>
         <w:t>), qui vaut enfin [1,1,1].</w:t>
@@ -3660,8 +3260,6 @@
       <w:r>
         <w:t xml:space="preserve">Les méthodes </w:t>
       </w:r>
-      <w:proofErr w:type="spellStart"/>
-      <w:proofErr w:type="gramStart"/>
       <w:r>
         <w:rPr>
           <w:b/>
@@ -3669,13 +3267,8 @@
         </w:rPr>
         <w:t>inUse</w:t>
       </w:r>
-      <w:proofErr w:type="spellEnd"/>
-      <w:r>
-        <w:t>(</w:t>
-      </w:r>
-      <w:proofErr w:type="gramEnd"/>
-      <w:r>
-        <w:t xml:space="preserve">) et </w:t>
+      <w:r>
+        <w:t xml:space="preserve">() et </w:t>
       </w:r>
       <w:r>
         <w:rPr>
@@ -4053,7 +3646,6 @@
       <w:r>
         <w:t xml:space="preserve"> </w:t>
       </w:r>
-      <w:proofErr w:type="spellStart"/>
       <w:r>
         <w:rPr>
           <w:b/>
@@ -4061,7 +3653,6 @@
         </w:rPr>
         <w:t>ControllerAB</w:t>
       </w:r>
-      <w:proofErr w:type="spellEnd"/>
       <w:r>
         <w:t xml:space="preserve"> est créée en </w:t>
       </w:r>
@@ -4103,7 +3694,6 @@
       <w:r>
         <w:t xml:space="preserve"> </w:t>
       </w:r>
-      <w:proofErr w:type="spellStart"/>
       <w:r>
         <w:rPr>
           <w:b/>
@@ -4111,11 +3701,9 @@
         </w:rPr>
         <w:t>ControllerAB</w:t>
       </w:r>
-      <w:proofErr w:type="spellEnd"/>
       <w:r>
         <w:t xml:space="preserve"> : </w:t>
       </w:r>
-      <w:proofErr w:type="spellStart"/>
       <w:r>
         <w:rPr>
           <w:b/>
@@ -4123,11 +3711,9 @@
         </w:rPr>
         <w:t>nbrTrainsLR</w:t>
       </w:r>
-      <w:proofErr w:type="spellEnd"/>
       <w:r>
         <w:t xml:space="preserve"> et </w:t>
       </w:r>
-      <w:proofErr w:type="spellStart"/>
       <w:r>
         <w:rPr>
           <w:b/>
@@ -4135,7 +3721,6 @@
         </w:rPr>
         <w:t>nbrTrainsRL</w:t>
       </w:r>
-      <w:proofErr w:type="spellEnd"/>
       <w:r>
         <w:t>. Ces attributs (des entiers), correspondent au nombre de trains engagés entre les gares A et B. Le premier correspond au nombre de trains engagés dans le sens gauche-droite, le second correspond au sens droite-gauche.</w:t>
       </w:r>
@@ -4316,7 +3901,6 @@
       <w:r>
         <w:t xml:space="preserve"> </w:t>
       </w:r>
-      <w:proofErr w:type="spellStart"/>
       <w:r>
         <w:rPr>
           <w:b/>
@@ -4324,7 +3908,6 @@
         </w:rPr>
         <w:t>ControllerAB</w:t>
       </w:r>
-      <w:proofErr w:type="spellEnd"/>
       <w:r>
         <w:t>.</w:t>
       </w:r>
@@ -4406,7 +3989,6 @@
       <w:r>
         <w:t xml:space="preserve"> </w:t>
       </w:r>
-      <w:proofErr w:type="spellStart"/>
       <w:r>
         <w:rPr>
           <w:b/>
@@ -4414,7 +3996,6 @@
         </w:rPr>
         <w:t>ControllerAB</w:t>
       </w:r>
-      <w:proofErr w:type="spellEnd"/>
       <w:r>
         <w:rPr>
           <w:b/>
@@ -4435,8 +4016,6 @@
         </w:numPr>
         <w:jc w:val="both"/>
       </w:pPr>
-      <w:proofErr w:type="spellStart"/>
-      <w:proofErr w:type="gramStart"/>
       <w:r>
         <w:rPr>
           <w:b/>
@@ -4444,13 +4023,8 @@
         </w:rPr>
         <w:t>newTrainLR</w:t>
       </w:r>
-      <w:proofErr w:type="spellEnd"/>
-      <w:r>
-        <w:t>(</w:t>
-      </w:r>
-      <w:proofErr w:type="gramEnd"/>
-      <w:r>
-        <w:t>)</w:t>
+      <w:r>
+        <w:t>()</w:t>
       </w:r>
       <w:r>
         <w:t> : un train s’engage sur la ligne, dans le sens gauche-droite</w:t>
@@ -4465,8 +4039,6 @@
         </w:numPr>
         <w:jc w:val="both"/>
       </w:pPr>
-      <w:proofErr w:type="spellStart"/>
-      <w:proofErr w:type="gramStart"/>
       <w:r>
         <w:rPr>
           <w:b/>
@@ -4474,13 +4046,8 @@
         </w:rPr>
         <w:t>newTrainRL</w:t>
       </w:r>
-      <w:proofErr w:type="spellEnd"/>
-      <w:r>
-        <w:t>(</w:t>
-      </w:r>
-      <w:proofErr w:type="gramEnd"/>
-      <w:r>
-        <w:t>)</w:t>
+      <w:r>
+        <w:t>()</w:t>
       </w:r>
       <w:r>
         <w:t xml:space="preserve"> : un train s’engage sur la ligne, dans le sens droite-gauche</w:t>
@@ -4495,8 +4062,6 @@
         </w:numPr>
         <w:jc w:val="both"/>
       </w:pPr>
-      <w:proofErr w:type="spellStart"/>
-      <w:proofErr w:type="gramStart"/>
       <w:r>
         <w:rPr>
           <w:b/>
@@ -4504,13 +4069,8 @@
         </w:rPr>
         <w:t>arrivedTrainLR</w:t>
       </w:r>
-      <w:proofErr w:type="spellEnd"/>
-      <w:r>
-        <w:t>(</w:t>
-      </w:r>
-      <w:proofErr w:type="gramEnd"/>
-      <w:r>
-        <w:t>)</w:t>
+      <w:r>
+        <w:t>()</w:t>
       </w:r>
       <w:r>
         <w:t xml:space="preserve"> : un train arrive en gare B</w:t>
@@ -4525,8 +4085,6 @@
         </w:numPr>
         <w:jc w:val="both"/>
       </w:pPr>
-      <w:proofErr w:type="spellStart"/>
-      <w:proofErr w:type="gramStart"/>
       <w:r>
         <w:rPr>
           <w:b/>
@@ -4534,13 +4092,8 @@
         </w:rPr>
         <w:t>arrivedTrainRL</w:t>
       </w:r>
-      <w:proofErr w:type="spellEnd"/>
-      <w:r>
-        <w:t>(</w:t>
-      </w:r>
-      <w:proofErr w:type="gramEnd"/>
-      <w:r>
-        <w:t>)</w:t>
+      <w:r>
+        <w:t>()</w:t>
       </w:r>
       <w:r>
         <w:t xml:space="preserve"> : un train arrive en gare A</w:t>
@@ -4555,8 +4108,6 @@
         </w:numPr>
         <w:jc w:val="both"/>
       </w:pPr>
-      <w:proofErr w:type="spellStart"/>
-      <w:proofErr w:type="gramStart"/>
       <w:r>
         <w:rPr>
           <w:b/>
@@ -4564,13 +4115,8 @@
         </w:rPr>
         <w:t>canNewTrainLR</w:t>
       </w:r>
-      <w:proofErr w:type="spellEnd"/>
-      <w:r>
-        <w:t>(</w:t>
-      </w:r>
-      <w:proofErr w:type="gramEnd"/>
-      <w:r>
-        <w:t>)</w:t>
+      <w:r>
+        <w:t>()</w:t>
       </w:r>
       <w:r>
         <w:t> : condition d’attente pour un train s’engageant dans le sens gauche-droite</w:t>
@@ -4585,8 +4131,6 @@
         </w:numPr>
         <w:jc w:val="both"/>
       </w:pPr>
-      <w:proofErr w:type="spellStart"/>
-      <w:proofErr w:type="gramStart"/>
       <w:r>
         <w:rPr>
           <w:b/>
@@ -4594,13 +4138,8 @@
         </w:rPr>
         <w:t>canNewTrainRL</w:t>
       </w:r>
-      <w:proofErr w:type="spellEnd"/>
-      <w:r>
-        <w:t>(</w:t>
-      </w:r>
-      <w:proofErr w:type="gramEnd"/>
-      <w:r>
-        <w:t>)</w:t>
+      <w:r>
+        <w:t>()</w:t>
       </w:r>
       <w:r>
         <w:t> : condition d’attente pour un train s’engageant dans le sens droite-gauche</w:t>
@@ -4615,7 +4154,6 @@
         </w:numPr>
         <w:jc w:val="both"/>
       </w:pPr>
-      <w:proofErr w:type="gramStart"/>
       <w:r>
         <w:rPr>
           <w:b/>
@@ -4624,11 +4162,7 @@
         <w:t>invariant</w:t>
       </w:r>
       <w:r>
-        <w:t>(</w:t>
-      </w:r>
-      <w:proofErr w:type="gramEnd"/>
-      <w:r>
-        <w:t>)</w:t>
+        <w:t>()</w:t>
       </w:r>
       <w:r>
         <w:t> : vérifications quant à l’invariant</w:t>
@@ -4647,8 +4181,6 @@
       <w:r>
         <w:t xml:space="preserve">premières méthodes : </w:t>
       </w:r>
-      <w:proofErr w:type="spellStart"/>
-      <w:proofErr w:type="gramStart"/>
       <w:r>
         <w:rPr>
           <w:b/>
@@ -4656,15 +4188,9 @@
         </w:rPr>
         <w:t>newTrainLR</w:t>
       </w:r>
-      <w:proofErr w:type="spellEnd"/>
-      <w:r>
-        <w:t>(</w:t>
-      </w:r>
-      <w:proofErr w:type="gramEnd"/>
-      <w:r>
-        <w:t xml:space="preserve">), </w:t>
-      </w:r>
-      <w:proofErr w:type="spellStart"/>
+      <w:r>
+        <w:t xml:space="preserve">(), </w:t>
+      </w:r>
       <w:r>
         <w:rPr>
           <w:b/>
@@ -4672,11 +4198,9 @@
         </w:rPr>
         <w:t>newTrainRL</w:t>
       </w:r>
-      <w:proofErr w:type="spellEnd"/>
       <w:r>
         <w:t xml:space="preserve">(), </w:t>
       </w:r>
-      <w:proofErr w:type="spellStart"/>
       <w:r>
         <w:rPr>
           <w:b/>
@@ -4684,11 +4208,9 @@
         </w:rPr>
         <w:t>arrivedTrainLR</w:t>
       </w:r>
-      <w:proofErr w:type="spellEnd"/>
       <w:r>
         <w:t xml:space="preserve">(), </w:t>
       </w:r>
-      <w:proofErr w:type="spellStart"/>
       <w:r>
         <w:rPr>
           <w:b/>
@@ -4696,7 +4218,6 @@
         </w:rPr>
         <w:t>arrivedTrainRL</w:t>
       </w:r>
-      <w:proofErr w:type="spellEnd"/>
       <w:r>
         <w:t xml:space="preserve">() sont </w:t>
       </w:r>
@@ -4779,23 +4300,7 @@
           <w:b/>
           <w:bCs/>
         </w:rPr>
-        <w:t xml:space="preserve">Modifiez les méthodes </w:t>
-      </w:r>
-      <w:proofErr w:type="spellStart"/>
-      <w:r>
-        <w:rPr>
-          <w:b/>
-          <w:bCs/>
-        </w:rPr>
-        <w:t>leave</w:t>
-      </w:r>
-      <w:proofErr w:type="spellEnd"/>
-      <w:r>
-        <w:rPr>
-          <w:b/>
-          <w:bCs/>
-        </w:rPr>
-        <w:t xml:space="preserve"> et enter de la classe Section pour tenir compte de la nouvelle condition. Testez votre solution.</w:t>
+        <w:t>Modifiez les méthodes leave et enter de la classe Section pour tenir compte de la nouvelle condition. Testez votre solution.</w:t>
       </w:r>
       <w:bookmarkEnd w:id="27"/>
       <w:bookmarkEnd w:id="28"/>
@@ -4886,7 +4391,6 @@
       <w:r>
         <w:t xml:space="preserve"> </w:t>
       </w:r>
-      <w:proofErr w:type="spellStart"/>
       <w:r>
         <w:rPr>
           <w:b/>
@@ -4894,7 +4398,6 @@
         </w:rPr>
         <w:t>ControllerAB</w:t>
       </w:r>
-      <w:proofErr w:type="spellEnd"/>
       <w:r>
         <w:t>.</w:t>
       </w:r>
@@ -4998,47 +4501,20 @@
           <w:u w:val="single"/>
         </w:rPr>
       </w:pPr>
+      <w:bookmarkStart w:id="29" w:name="_Hlk125990427"/>
       <w:r>
         <w:rPr>
           <w:b/>
           <w:bCs/>
           <w:u w:val="single"/>
         </w:rPr>
-        <w:t>Exemple d’e</w:t>
-      </w:r>
-      <w:r>
-        <w:rPr>
-          <w:b/>
-          <w:bCs/>
-          <w:u w:val="single"/>
-        </w:rPr>
-        <w:t xml:space="preserve">xécution du Main de l’exercice </w:t>
-      </w:r>
-      <w:r>
-        <w:rPr>
-          <w:b/>
-          <w:bCs/>
-          <w:u w:val="single"/>
-        </w:rPr>
-        <w:t>3</w:t>
-      </w:r>
-      <w:r>
-        <w:rPr>
-          <w:b/>
-          <w:bCs/>
-          <w:u w:val="single"/>
-        </w:rPr>
-        <w:t>.</w:t>
-      </w:r>
-    </w:p>
-    <w:p>
-      <w:pPr>
-        <w:jc w:val="both"/>
-        <w:rPr>
-          <w:b/>
-          <w:bCs/>
-          <w:u w:val="single"/>
-        </w:rPr>
+        <w:t>Exemple d’exécution du Main de l’exercice 3.</w:t>
+      </w:r>
+    </w:p>
+    <w:bookmarkEnd w:id="29"/>
+    <w:p>
+      <w:pPr>
+        <w:jc w:val="both"/>
       </w:pPr>
       <w:r>
         <w:t>Cependant, s’il y a plus de trains que de quais par gare, le système se bloque : un train se retrouve en chemin vers une gare, qui se remplie durant son parcours. Ce problème est réglé en exercice 4.</w:t>
@@ -5049,16 +4525,54 @@
         <w:pStyle w:val="Titre1"/>
         <w:jc w:val="both"/>
       </w:pPr>
-      <w:bookmarkStart w:id="29" w:name="_Toc125827007"/>
+      <w:bookmarkStart w:id="30" w:name="_Toc125827007"/>
       <w:r>
         <w:t>Exercice 4 - Gare intermédiaire</w:t>
       </w:r>
-      <w:bookmarkEnd w:id="29"/>
+      <w:bookmarkEnd w:id="30"/>
       <w:r>
         <w:tab/>
       </w:r>
     </w:p>
     <w:p>
+      <w:pPr>
+        <w:pStyle w:val="Titre2"/>
+        <w:jc w:val="both"/>
+        <w:rPr>
+          <w:b/>
+          <w:bCs/>
+        </w:rPr>
+      </w:pPr>
+      <w:bookmarkStart w:id="31" w:name="_Toc125381463"/>
+      <w:bookmarkStart w:id="32" w:name="_Toc125827008"/>
+      <w:r>
+        <w:rPr>
+          <w:rFonts w:ascii="Cambria Math" w:hAnsi="Cambria Math" w:cs="Cambria Math"/>
+        </w:rPr>
+        <w:t>⊳</w:t>
+      </w:r>
+      <w:r>
+        <w:t xml:space="preserve"> Question 4.1 :</w:t>
+      </w:r>
+      <w:r>
+        <w:t xml:space="preserve"> </w:t>
+      </w:r>
+      <w:r>
+        <w:rPr>
+          <w:b/>
+          <w:bCs/>
+        </w:rPr>
+        <w:t>Modifiez votre code pour permettre d’ajouter des gares intermédiaires</w:t>
+      </w:r>
+      <w:bookmarkEnd w:id="31"/>
+      <w:bookmarkEnd w:id="32"/>
+    </w:p>
+    <w:p>
+      <w:r>
+        <w:t>On modifie le main (ajout de sections et de la gare M).</w:t>
+      </w:r>
+    </w:p>
+    <w:p>
       <w:r>
         <w:t>La ligne de chemin de fer est maintenant de la forme :</w:t>
       </w:r>
@@ -5083,14 +4597,45 @@
       </w:r>
     </w:p>
     <w:p>
-      <w:r>
-        <w:t xml:space="preserve">On arrive dans </w:t>
-      </w:r>
-      <w:r>
-        <w:t>un interblocage</w:t>
-      </w:r>
-      <w:r>
-        <w:t xml:space="preserve"> lorsque :</w:t>
+      <w:pPr>
+        <w:pStyle w:val="Titre2"/>
+        <w:jc w:val="both"/>
+        <w:rPr>
+          <w:b/>
+          <w:bCs/>
+        </w:rPr>
+      </w:pPr>
+      <w:bookmarkStart w:id="33" w:name="_Toc125381464"/>
+      <w:bookmarkStart w:id="34" w:name="_Toc125827009"/>
+      <w:r>
+        <w:rPr>
+          <w:rFonts w:ascii="Cambria Math" w:hAnsi="Cambria Math" w:cs="Cambria Math"/>
+        </w:rPr>
+        <w:t>⊳</w:t>
+      </w:r>
+      <w:r>
+        <w:t xml:space="preserve"> Question 4.2 : </w:t>
+      </w:r>
+      <w:r>
+        <w:rPr>
+          <w:b/>
+          <w:bCs/>
+        </w:rPr>
+        <w:t>Constatez que vous devez ajouter un nouvel invariant de sûreté pour éviter un interblocage si la gare intermédiaire a n places et qu’il y a n + 2 trains. Déterminer ce nouvel invariant.</w:t>
+      </w:r>
+      <w:bookmarkEnd w:id="33"/>
+      <w:bookmarkEnd w:id="34"/>
+      <w:r>
+        <w:rPr>
+          <w:b/>
+          <w:bCs/>
+        </w:rPr>
+        <w:t xml:space="preserve"> </w:t>
+      </w:r>
+    </w:p>
+    <w:p>
+      <w:r>
+        <w:t>On arrive dans un interblocage lorsque :</w:t>
       </w:r>
     </w:p>
     <w:p>
@@ -5131,52 +4676,19 @@
     </w:p>
     <w:p>
       <w:r>
-        <w:t xml:space="preserve">Pour éviter cet interblocage, on ajoute un troisième </w:t>
-      </w:r>
-      <w:r>
-        <w:t>contrôleur</w:t>
-      </w:r>
-      <w:r>
-        <w:t xml:space="preserve"> « </w:t>
-      </w:r>
-      <w:proofErr w:type="spellStart"/>
-      <w:r>
-        <w:t>controller_milieu</w:t>
-      </w:r>
-      <w:proofErr w:type="spellEnd"/>
-      <w:r>
-        <w:t> » (</w:t>
-      </w:r>
-      <w:proofErr w:type="spellStart"/>
-      <w:r>
-        <w:t>cf</w:t>
-      </w:r>
-      <w:proofErr w:type="spellEnd"/>
-      <w:r>
-        <w:t xml:space="preserve"> le fichier LTS de l’exercice 4).  Ce </w:t>
-      </w:r>
-      <w:r>
-        <w:t>contrôleur</w:t>
-      </w:r>
-      <w:r>
-        <w:t xml:space="preserve"> permet d’avoir au maximum QM trains en déplacement entre les gares A et B.</w:t>
-      </w:r>
-    </w:p>
-    <w:p>
-      <w:pPr>
-        <w:pStyle w:val="Titre2"/>
-        <w:jc w:val="both"/>
-      </w:pPr>
-      <w:bookmarkStart w:id="30" w:name="_Toc125381463"/>
-      <w:bookmarkStart w:id="31" w:name="_Toc125827008"/>
-      <w:r>
-        <w:rPr>
-          <w:rFonts w:ascii="Cambria Math" w:hAnsi="Cambria Math" w:cs="Cambria Math"/>
-        </w:rPr>
-        <w:t>⊳</w:t>
-      </w:r>
-      <w:r>
-        <w:t xml:space="preserve"> Question 4.1 :</w:t>
+        <w:t>Pour éviter cet interblocage, on ajoute un troisième contrôleur « controller_milieu » (cf le fichier LTS de l’exercice 4).  Ce contrôleur permet d’avoir au maximum QM trains en déplacement entre les gares A et B.</w:t>
+      </w:r>
+    </w:p>
+    <w:p>
+      <w:r>
+        <w:t xml:space="preserve">On ajoute </w:t>
+      </w:r>
+      <w:r>
+        <w:rPr>
+          <w:b/>
+          <w:bCs/>
+        </w:rPr>
+        <w:t>quatre</w:t>
       </w:r>
       <w:r>
         <w:t xml:space="preserve"> </w:t>
@@ -5186,60 +4698,30 @@
           <w:b/>
           <w:bCs/>
         </w:rPr>
-        <w:t>Modifiez votre code pour permettre d’ajouter des gares intermédiaires</w:t>
-      </w:r>
-      <w:bookmarkEnd w:id="30"/>
-      <w:bookmarkEnd w:id="31"/>
-    </w:p>
-    <w:p>
-      <w:pPr>
-        <w:pStyle w:val="Titre2"/>
-        <w:jc w:val="both"/>
-        <w:rPr>
-          <w:b/>
-          <w:bCs/>
-        </w:rPr>
-      </w:pPr>
-      <w:bookmarkStart w:id="32" w:name="_Toc125381464"/>
-      <w:bookmarkStart w:id="33" w:name="_Toc125827009"/>
-      <w:r>
-        <w:rPr>
-          <w:rFonts w:ascii="Cambria Math" w:hAnsi="Cambria Math" w:cs="Cambria Math"/>
-        </w:rPr>
-        <w:t>⊳</w:t>
-      </w:r>
-      <w:r>
-        <w:t xml:space="preserve"> Question 4.2 : </w:t>
-      </w:r>
-      <w:r>
-        <w:rPr>
-          <w:b/>
-          <w:bCs/>
-        </w:rPr>
-        <w:t>Constatez que vous devez ajouter un nouvel invariant de sûreté pour éviter un interblocage si la gare intermédiaire a n places et qu’il y a n + 2 trains. Déterminer ce nouvel invariant.</w:t>
-      </w:r>
-      <w:bookmarkEnd w:id="32"/>
-      <w:bookmarkEnd w:id="33"/>
-      <w:r>
-        <w:rPr>
-          <w:b/>
-          <w:bCs/>
-        </w:rPr>
+        <w:t>méthodes</w:t>
+      </w:r>
+      <w:r>
+        <w:t xml:space="preserve"> à la </w:t>
+      </w:r>
+      <w:r>
+        <w:rPr>
+          <w:b/>
+          <w:bCs/>
+        </w:rPr>
+        <w:t>classe</w:t>
+      </w:r>
+      <w:r>
         <w:t xml:space="preserve"> </w:t>
       </w:r>
-    </w:p>
-    <w:p>
-      <w:r>
-        <w:t xml:space="preserve">On arrive dans un </w:t>
-      </w:r>
-      <w:r>
-        <w:t>interblocag</w:t>
-      </w:r>
-      <w:r>
-        <w:t>e</w:t>
-      </w:r>
-      <w:r>
-        <w:t xml:space="preserve"> lorsque :</w:t>
+      <w:r>
+        <w:rPr>
+          <w:b/>
+          <w:bCs/>
+        </w:rPr>
+        <w:t>ControllerMilieu</w:t>
+      </w:r>
+      <w:r>
+        <w:t> :</w:t>
       </w:r>
     </w:p>
     <w:p>
@@ -5247,20 +4729,20 @@
         <w:pStyle w:val="Paragraphedeliste"/>
         <w:numPr>
           <w:ilvl w:val="0"/>
-          <w:numId w:val="1"/>
+          <w:numId w:val="2"/>
         </w:numPr>
-      </w:pPr>
-      <w:r>
-        <w:t>Un train est en déplacement</w:t>
-      </w:r>
-      <w:r>
-        <w:t xml:space="preserve"> gauche-droite</w:t>
-      </w:r>
-      <w:r>
-        <w:t xml:space="preserve"> vers </w:t>
-      </w:r>
-      <w:r>
-        <w:t>la gare du milieu.</w:t>
+        <w:jc w:val="both"/>
+      </w:pPr>
+      <w:r>
+        <w:rPr>
+          <w:b/>
+          <w:bCs/>
+        </w:rPr>
+        <w:lastRenderedPageBreak/>
+        <w:t>newTrainToM</w:t>
+      </w:r>
+      <w:r>
+        <w:t>() : un train s’engage sur la ligne, depuis la gare A ou la gare B</w:t>
       </w:r>
     </w:p>
     <w:p>
@@ -5268,11 +4750,19 @@
         <w:pStyle w:val="Paragraphedeliste"/>
         <w:numPr>
           <w:ilvl w:val="0"/>
-          <w:numId w:val="1"/>
+          <w:numId w:val="2"/>
         </w:numPr>
-      </w:pPr>
-      <w:r>
-        <w:t>Un train est en déplacement droite-gauche vers la gare du milieu.</w:t>
+        <w:jc w:val="both"/>
+      </w:pPr>
+      <w:r>
+        <w:rPr>
+          <w:b/>
+          <w:bCs/>
+        </w:rPr>
+        <w:t>arrivedTrainFromM</w:t>
+      </w:r>
+      <w:r>
+        <w:t>() : un train atteint la gare A ou la gare B.</w:t>
       </w:r>
     </w:p>
     <w:p>
@@ -5280,24 +4770,224 @@
         <w:pStyle w:val="Paragraphedeliste"/>
         <w:numPr>
           <w:ilvl w:val="0"/>
-          <w:numId w:val="1"/>
+          <w:numId w:val="2"/>
         </w:numPr>
-      </w:pPr>
-      <w:r>
-        <w:lastRenderedPageBreak/>
-        <w:t>La gare du milieu est pleine</w:t>
-      </w:r>
-      <w:r>
-        <w:t xml:space="preserve"> (elle contient n train à quai).</w:t>
+        <w:jc w:val="both"/>
+      </w:pPr>
+      <w:r>
+        <w:rPr>
+          <w:b/>
+          <w:bCs/>
+        </w:rPr>
+        <w:t>canNewTrainToM</w:t>
+      </w:r>
+      <w:r>
+        <w:t>() : condition d’attente pour un train s’engageant sur la ligne</w:t>
+      </w:r>
+    </w:p>
+    <w:p>
+      <w:pPr>
+        <w:pStyle w:val="Paragraphedeliste"/>
+        <w:numPr>
+          <w:ilvl w:val="0"/>
+          <w:numId w:val="2"/>
+        </w:numPr>
+        <w:jc w:val="both"/>
+      </w:pPr>
+      <w:r>
+        <w:rPr>
+          <w:b/>
+          <w:bCs/>
+        </w:rPr>
+        <w:t>invariant</w:t>
+      </w:r>
+      <w:r>
+        <w:t>() : vérifications quant à l’invariant</w:t>
+      </w:r>
+    </w:p>
+    <w:p>
+      <w:pPr>
+        <w:jc w:val="both"/>
+      </w:pPr>
+      <w:r>
+        <w:t xml:space="preserve">Les deux premières méthodes : </w:t>
+      </w:r>
+      <w:r>
+        <w:rPr>
+          <w:b/>
+          <w:bCs/>
+        </w:rPr>
+        <w:t>newTrainToM</w:t>
+      </w:r>
+      <w:r>
+        <w:t xml:space="preserve">(), </w:t>
+      </w:r>
+      <w:r>
+        <w:rPr>
+          <w:b/>
+          <w:bCs/>
+        </w:rPr>
+        <w:t>arrivedTrainFromM</w:t>
+      </w:r>
+      <w:r>
+        <w:t xml:space="preserve">(), sont </w:t>
+      </w:r>
+      <w:r>
+        <w:rPr>
+          <w:b/>
+          <w:bCs/>
+        </w:rPr>
+        <w:t>publiques</w:t>
+      </w:r>
+      <w:r>
+        <w:t xml:space="preserve"> et </w:t>
+      </w:r>
+      <w:r>
+        <w:rPr>
+          <w:b/>
+          <w:bCs/>
+        </w:rPr>
+        <w:t>synchronisées</w:t>
+      </w:r>
+      <w:r>
+        <w:t xml:space="preserve">. Elles sont </w:t>
+      </w:r>
+      <w:r>
+        <w:rPr>
+          <w:b/>
+          <w:bCs/>
+        </w:rPr>
+        <w:t>appelées</w:t>
+      </w:r>
+      <w:r>
+        <w:t xml:space="preserve"> depuis la </w:t>
+      </w:r>
+      <w:r>
+        <w:rPr>
+          <w:b/>
+          <w:bCs/>
+        </w:rPr>
+        <w:t>classe</w:t>
+      </w:r>
+      <w:r>
+        <w:t xml:space="preserve"> </w:t>
+      </w:r>
+      <w:r>
+        <w:rPr>
+          <w:b/>
+          <w:bCs/>
+        </w:rPr>
+        <w:t>Position</w:t>
+      </w:r>
+      <w:r>
+        <w:t>.</w:t>
+      </w:r>
+    </w:p>
+    <w:p>
+      <w:pPr>
+        <w:jc w:val="both"/>
+        <w:rPr>
+          <w:b/>
+          <w:bCs/>
+        </w:rPr>
+      </w:pPr>
+      <w:r>
+        <w:t>On compte donc le nombre de trains qui s’engagent sur la ligne en direction de M (ceux qui sortent de la gare A, et ceux qui sortent de la gare B).</w:t>
+      </w:r>
+      <w:r>
+        <w:t xml:space="preserve"> Ce nombre est un </w:t>
+      </w:r>
+      <w:r>
+        <w:rPr>
+          <w:b/>
+          <w:bCs/>
+        </w:rPr>
+        <w:t>attribut</w:t>
+      </w:r>
+      <w:r>
+        <w:t xml:space="preserve"> de la </w:t>
+      </w:r>
+      <w:r>
+        <w:rPr>
+          <w:b/>
+          <w:bCs/>
+        </w:rPr>
+        <w:t>classe</w:t>
+      </w:r>
+      <w:r>
+        <w:t xml:space="preserve"> </w:t>
+      </w:r>
+      <w:r>
+        <w:rPr>
+          <w:b/>
+          <w:bCs/>
+        </w:rPr>
+        <w:t>ControllerMilieu</w:t>
+      </w:r>
+      <w:r>
+        <w:rPr>
+          <w:b/>
+          <w:bCs/>
+        </w:rPr>
+        <w:t xml:space="preserve"> </w:t>
+      </w:r>
+      <w:r>
+        <w:t>nommé</w:t>
+      </w:r>
+      <w:r>
+        <w:rPr>
+          <w:b/>
+          <w:bCs/>
+        </w:rPr>
+        <w:t xml:space="preserve"> nbrTrainsToM</w:t>
+      </w:r>
+      <w:r>
+        <w:rPr>
+          <w:b/>
+          <w:bCs/>
+        </w:rPr>
+        <w:t>.</w:t>
+      </w:r>
+    </w:p>
+    <w:p>
+      <w:pPr>
+        <w:jc w:val="both"/>
+      </w:pPr>
+      <w:r>
+        <w:rPr>
+          <w:b/>
+          <w:bCs/>
+        </w:rPr>
+        <w:t>L’invariant</w:t>
+      </w:r>
+      <w:r>
+        <w:t xml:space="preserve"> est :</w:t>
+      </w:r>
+      <w:r>
+        <w:rPr>
+          <w:b/>
+          <w:bCs/>
+        </w:rPr>
+        <w:t xml:space="preserve"> nbrTrainsToM &lt;= QM.</w:t>
+      </w:r>
+      <w:r>
+        <w:t> </w:t>
+      </w:r>
+      <w:r>
+        <w:t xml:space="preserve"> (Où QM est le nombre de quais de la gare M).</w:t>
       </w:r>
     </w:p>
     <w:p>
       <w:pPr>
         <w:pStyle w:val="Titre2"/>
         <w:jc w:val="both"/>
-      </w:pPr>
-      <w:bookmarkStart w:id="34" w:name="_Toc125381465"/>
-      <w:bookmarkStart w:id="35" w:name="_Toc125827010"/>
+        <w:rPr>
+          <w:b/>
+          <w:bCs/>
+        </w:rPr>
+      </w:pPr>
+      <w:bookmarkStart w:id="35" w:name="_Toc125381465"/>
+      <w:bookmarkStart w:id="36" w:name="_Toc125827010"/>
       <w:r>
         <w:rPr>
           <w:rFonts w:ascii="Cambria Math" w:hAnsi="Cambria Math" w:cs="Cambria Math"/>
@@ -5314,8 +5004,109 @@
         </w:rPr>
         <w:t>Modifiez votre code pour l’assurer.</w:t>
       </w:r>
-      <w:bookmarkEnd w:id="34"/>
       <w:bookmarkEnd w:id="35"/>
+      <w:bookmarkEnd w:id="36"/>
+    </w:p>
+    <w:p>
+      <w:pPr>
+        <w:rPr>
+          <w:b/>
+          <w:bCs/>
+          <w:u w:val="single"/>
+        </w:rPr>
+      </w:pPr>
+      <w:r>
+        <w:rPr>
+          <w:b/>
+          <w:bCs/>
+          <w:u w:val="single"/>
+        </w:rPr>
+        <w:t>Le code fonctionne comme attendu. La gare du milieu ne provoque plus d’interblocage.</w:t>
+      </w:r>
+    </w:p>
+    <w:p>
+      <w:pPr>
+        <w:jc w:val="center"/>
+      </w:pPr>
+      <w:r>
+        <w:rPr>
+          <w:noProof/>
+        </w:rPr>
+        <w:drawing>
+          <wp:inline distT="0" distB="0" distL="0" distR="0" wp14:anchorId="75EE7D44" wp14:editId="0BB5ABA3">
+            <wp:extent cx="2767261" cy="4371975"/>
+            <wp:effectExtent l="0" t="0" r="0" b="0"/>
+            <wp:docPr id="5" name="Image 5"/>
+            <wp:cNvGraphicFramePr>
+              <a:graphicFrameLocks xmlns:a="http://schemas.openxmlformats.org/drawingml/2006/main" noChangeAspect="1"/>
+            </wp:cNvGraphicFramePr>
+            <a:graphic xmlns:a="http://schemas.openxmlformats.org/drawingml/2006/main">
+              <a:graphicData uri="http://schemas.openxmlformats.org/drawingml/2006/picture">
+                <pic:pic xmlns:pic="http://schemas.openxmlformats.org/drawingml/2006/picture">
+                  <pic:nvPicPr>
+                    <pic:cNvPr id="1" name=""/>
+                    <pic:cNvPicPr/>
+                  </pic:nvPicPr>
+                  <pic:blipFill>
+                    <a:blip r:embed="rId11"/>
+                    <a:stretch>
+                      <a:fillRect/>
+                    </a:stretch>
+                  </pic:blipFill>
+                  <pic:spPr>
+                    <a:xfrm>
+                      <a:off x="0" y="0"/>
+                      <a:ext cx="2770544" cy="4377161"/>
+                    </a:xfrm>
+                    <a:prstGeom prst="rect">
+                      <a:avLst/>
+                    </a:prstGeom>
+                  </pic:spPr>
+                </pic:pic>
+              </a:graphicData>
+            </a:graphic>
+          </wp:inline>
+        </w:drawing>
+      </w:r>
+    </w:p>
+    <w:p>
+      <w:pPr>
+        <w:jc w:val="center"/>
+        <w:rPr>
+          <w:b/>
+          <w:bCs/>
+          <w:u w:val="single"/>
+        </w:rPr>
+      </w:pPr>
+      <w:r>
+        <w:rPr>
+          <w:b/>
+          <w:bCs/>
+          <w:u w:val="single"/>
+        </w:rPr>
+        <w:t xml:space="preserve">Exemple d’exécution du Main de l’exercice </w:t>
+      </w:r>
+      <w:r>
+        <w:rPr>
+          <w:b/>
+          <w:bCs/>
+          <w:u w:val="single"/>
+        </w:rPr>
+        <w:t>4</w:t>
+      </w:r>
+      <w:r>
+        <w:rPr>
+          <w:b/>
+          <w:bCs/>
+          <w:u w:val="single"/>
+        </w:rPr>
+        <w:t>.</w:t>
+      </w:r>
+    </w:p>
+    <w:p>
+      <w:pPr>
+        <w:jc w:val="center"/>
+      </w:pPr>
     </w:p>
     <w:sectPr>
       <w:pgSz w:w="11906" w:h="16838"/>

</xml_diff>

<commit_message>
Clarification du nom des contrôleurs + nettoyage du code
</commit_message>
<xml_diff>
--- a/Réponses aux questions/Reponses_aux_questions.docx
+++ b/Réponses aux questions/Reponses_aux_questions.docx
@@ -213,7 +213,7 @@
                 <w:noProof/>
                 <w:webHidden/>
               </w:rPr>
-              <w:t>4</w:t>
+              <w:t>5</w:t>
             </w:r>
             <w:r>
               <w:rPr>
@@ -283,7 +283,7 @@
                 <w:noProof/>
                 <w:webHidden/>
               </w:rPr>
-              <w:t>5</w:t>
+              <w:t>6</w:t>
             </w:r>
             <w:r>
               <w:rPr>
@@ -353,7 +353,7 @@
                 <w:noProof/>
                 <w:webHidden/>
               </w:rPr>
-              <w:t>7</w:t>
+              <w:t>8</w:t>
             </w:r>
             <w:r>
               <w:rPr>
@@ -423,7 +423,7 @@
                 <w:noProof/>
                 <w:webHidden/>
               </w:rPr>
-              <w:t>8</w:t>
+              <w:t>9</w:t>
             </w:r>
             <w:r>
               <w:rPr>
@@ -799,9 +799,9 @@
           <w:noProof/>
         </w:rPr>
         <w:drawing>
-          <wp:inline distT="0" distB="0" distL="0" distR="0" wp14:anchorId="4B8D87DB" wp14:editId="652A20DA">
-            <wp:extent cx="5047488" cy="4970657"/>
-            <wp:effectExtent l="0" t="0" r="1270" b="1905"/>
+          <wp:inline distT="0" distB="0" distL="0" distR="0" wp14:anchorId="4B8D87DB" wp14:editId="7715A12B">
+            <wp:extent cx="5732585" cy="5645324"/>
+            <wp:effectExtent l="0" t="0" r="1905" b="0"/>
             <wp:docPr id="6" name="Image 6"/>
             <wp:cNvGraphicFramePr>
               <a:graphicFrameLocks xmlns:a="http://schemas.openxmlformats.org/drawingml/2006/main" noChangeAspect="1"/>
@@ -831,7 +831,7 @@
                   <pic:spPr bwMode="auto">
                     <a:xfrm>
                       <a:off x="0" y="0"/>
-                      <a:ext cx="5050729" cy="4973848"/>
+                      <a:ext cx="5749139" cy="5661626"/>
                     </a:xfrm>
                     <a:prstGeom prst="rect">
                       <a:avLst/>
@@ -864,15 +864,218 @@
     </w:p>
     <w:p>
       <w:pPr>
-        <w:jc w:val="both"/>
+        <w:jc w:val="center"/>
         <w:rPr>
           <w:u w:val="single"/>
         </w:rPr>
       </w:pPr>
-      <w:r>
+    </w:p>
+    <w:p>
+      <w:pPr>
+        <w:jc w:val="both"/>
+        <w:rPr>
+          <w:b/>
+          <w:bCs/>
+        </w:rPr>
+      </w:pPr>
+      <w:r>
+        <w:rPr>
+          <w:b/>
+          <w:bCs/>
+        </w:rPr>
+        <w:t xml:space="preserve">Le déplacement d'un train est divisé en deux temps : </w:t>
+      </w:r>
+    </w:p>
+    <w:p>
+      <w:pPr>
+        <w:pStyle w:val="Paragraphedeliste"/>
+        <w:numPr>
+          <w:ilvl w:val="0"/>
+          <w:numId w:val="5"/>
+        </w:numPr>
+        <w:jc w:val="both"/>
+        <w:rPr>
+          <w:b/>
+          <w:bCs/>
+        </w:rPr>
+      </w:pPr>
+      <w:r>
+        <w:rPr>
+          <w:b/>
+          <w:bCs/>
+        </w:rPr>
+        <w:t>Etape 0 : Le train se trouve sur un élément.</w:t>
+      </w:r>
+    </w:p>
+    <w:p>
+      <w:pPr>
+        <w:pStyle w:val="Paragraphedeliste"/>
+        <w:numPr>
+          <w:ilvl w:val="0"/>
+          <w:numId w:val="5"/>
+        </w:numPr>
+        <w:jc w:val="both"/>
+        <w:rPr>
+          <w:b/>
+          <w:bCs/>
+        </w:rPr>
+      </w:pPr>
+      <w:r>
+        <w:rPr>
+          <w:b/>
+          <w:bCs/>
+        </w:rPr>
+        <w:t xml:space="preserve">Etape </w:t>
+      </w:r>
+      <w:r>
+        <w:rPr>
+          <w:b/>
+          <w:bCs/>
+        </w:rPr>
+        <w:t>1</w:t>
+      </w:r>
+      <w:r>
+        <w:rPr>
+          <w:b/>
+          <w:bCs/>
+        </w:rPr>
+        <w:t xml:space="preserve"> : </w:t>
+      </w:r>
+      <w:r>
+        <w:rPr>
+          <w:b/>
+          <w:bCs/>
+        </w:rPr>
+        <w:t xml:space="preserve">Le </w:t>
+      </w:r>
+      <w:r>
+        <w:rPr>
+          <w:b/>
+          <w:bCs/>
+        </w:rPr>
+        <w:t xml:space="preserve">train quitte </w:t>
+      </w:r>
+      <w:r>
+        <w:rPr>
+          <w:b/>
+          <w:bCs/>
+        </w:rPr>
+        <w:t>cet</w:t>
+      </w:r>
+      <w:r>
+        <w:rPr>
+          <w:b/>
+          <w:bCs/>
+        </w:rPr>
+        <w:t xml:space="preserve"> </w:t>
+      </w:r>
+      <w:r>
+        <w:rPr>
+          <w:b/>
+          <w:bCs/>
+        </w:rPr>
+        <w:t>élément,</w:t>
+      </w:r>
+    </w:p>
+    <w:p>
+      <w:pPr>
+        <w:pStyle w:val="Paragraphedeliste"/>
+        <w:numPr>
+          <w:ilvl w:val="0"/>
+          <w:numId w:val="5"/>
+        </w:numPr>
+        <w:jc w:val="both"/>
+        <w:rPr>
+          <w:b/>
+          <w:bCs/>
+        </w:rPr>
+      </w:pPr>
+      <w:r>
+        <w:rPr>
+          <w:b/>
+          <w:bCs/>
+        </w:rPr>
+        <w:t xml:space="preserve">Etape 2 : Le train </w:t>
+      </w:r>
+      <w:r>
+        <w:rPr>
+          <w:b/>
+          <w:bCs/>
+        </w:rPr>
+        <w:t>arrive à l'élément suivant.</w:t>
+      </w:r>
+      <w:r>
+        <w:rPr>
+          <w:b/>
+          <w:bCs/>
+        </w:rPr>
+        <w:t xml:space="preserve"> </w:t>
+      </w:r>
+    </w:p>
+    <w:p>
+      <w:pPr>
+        <w:jc w:val="both"/>
+        <w:rPr>
+          <w:b/>
+          <w:bCs/>
+        </w:rPr>
+      </w:pPr>
+      <w:r>
+        <w:rPr>
+          <w:b/>
+          <w:bCs/>
+        </w:rPr>
+        <w:t>Lorsqu'un train quitte un élément, il est "en route" vers l'élément suivant.</w:t>
+      </w:r>
+      <w:r>
+        <w:rPr>
+          <w:b/>
+          <w:bCs/>
+        </w:rPr>
+        <w:t xml:space="preserve"> </w:t>
+      </w:r>
+      <w:r>
+        <w:rPr>
+          <w:b/>
+          <w:bCs/>
+        </w:rPr>
+        <w:t>Durant ce temps de déplacement (nul dans cette modélisation), le train se</w:t>
+      </w:r>
+      <w:r>
+        <w:rPr>
+          <w:b/>
+          <w:bCs/>
+        </w:rPr>
+        <w:t xml:space="preserve"> </w:t>
+      </w:r>
+      <w:r>
+        <w:rPr>
+          <w:b/>
+          <w:bCs/>
+        </w:rPr>
+        <w:t>trouve sur une "liaison" entre deux éléments.</w:t>
+      </w:r>
+      <w:r>
+        <w:rPr>
+          <w:b/>
+          <w:bCs/>
+        </w:rPr>
+        <w:br/>
+        <w:t>Par exemple, si la ligne de chemin de fer est de la forme : Gare A – Section 2 – Section 3 – Gare B, il y a quatre éléments, et trois liaisons (représentées par des tirets).</w:t>
+      </w:r>
+    </w:p>
+    <w:p>
+      <w:pPr>
+        <w:jc w:val="both"/>
         <w:rPr>
           <w:u w:val="single"/>
         </w:rPr>
+      </w:pPr>
+      <w:r>
+        <w:rPr>
+          <w:u w:val="single"/>
+        </w:rPr>
+        <w:lastRenderedPageBreak/>
         <w:t>Pour réaliser le déplacement d'un train :</w:t>
       </w:r>
     </w:p>
@@ -911,6 +1114,7 @@
       <w:r>
         <w:t xml:space="preserve"> "</w:t>
       </w:r>
+      <w:proofErr w:type="gramStart"/>
       <w:r>
         <w:rPr>
           <w:b/>
@@ -919,7 +1123,11 @@
         <w:t>atteindre</w:t>
       </w:r>
       <w:r>
-        <w:t>()" est appelé</w:t>
+        <w:t>(</w:t>
+      </w:r>
+      <w:proofErr w:type="gramEnd"/>
+      <w:r>
+        <w:t>)" est appelé</w:t>
       </w:r>
       <w:r>
         <w:t>e</w:t>
@@ -944,6 +1152,7 @@
       <w:r>
         <w:t xml:space="preserve"> "</w:t>
       </w:r>
+      <w:proofErr w:type="gramStart"/>
       <w:r>
         <w:rPr>
           <w:b/>
@@ -952,6 +1161,224 @@
         <w:t>arriver</w:t>
       </w:r>
       <w:r>
+        <w:t>(</w:t>
+      </w:r>
+      <w:proofErr w:type="gramEnd"/>
+      <w:r>
+        <w:t xml:space="preserve">)" de la </w:t>
+      </w:r>
+      <w:r>
+        <w:t>classe</w:t>
+      </w:r>
+      <w:r>
+        <w:t xml:space="preserve"> </w:t>
+      </w:r>
+      <w:r>
+        <w:rPr>
+          <w:b/>
+          <w:bCs/>
+        </w:rPr>
+        <w:t>Position</w:t>
+      </w:r>
+      <w:r>
+        <w:t xml:space="preserve"> vérifie</w:t>
+      </w:r>
+      <w:r>
+        <w:t xml:space="preserve"> où le train peut se rendre</w:t>
+      </w:r>
+      <w:r>
+        <w:t xml:space="preserve"> (en fonction de sa position courante et de sa direction)</w:t>
+      </w:r>
+      <w:r>
+        <w:t> ;</w:t>
+      </w:r>
+      <w:r>
+        <w:t xml:space="preserve"> on utilise</w:t>
+      </w:r>
+      <w:r>
+        <w:t xml:space="preserve"> </w:t>
+      </w:r>
+      <w:r>
+        <w:t>notamment</w:t>
+      </w:r>
+      <w:r>
+        <w:t xml:space="preserve"> la méthode « </w:t>
+      </w:r>
+      <w:proofErr w:type="spellStart"/>
+      <w:r>
+        <w:rPr>
+          <w:b/>
+          <w:bCs/>
+        </w:rPr>
+        <w:t>getIndexOfElement</w:t>
+      </w:r>
+      <w:proofErr w:type="spellEnd"/>
+      <w:r>
+        <w:t>()</w:t>
+      </w:r>
+      <w:r>
+        <w:t xml:space="preserve"> » de la classe </w:t>
+      </w:r>
+      <w:r>
+        <w:rPr>
+          <w:b/>
+          <w:bCs/>
+        </w:rPr>
+        <w:t>Railway</w:t>
+      </w:r>
+      <w:r>
+        <w:rPr>
+          <w:b/>
+          <w:bCs/>
+        </w:rPr>
+        <w:t xml:space="preserve"> </w:t>
+      </w:r>
+      <w:r>
+        <w:t>pour réaliser cette vérification</w:t>
+      </w:r>
+      <w:r>
+        <w:t>.</w:t>
+      </w:r>
+    </w:p>
+    <w:p>
+      <w:pPr>
+        <w:jc w:val="both"/>
+        <w:rPr>
+          <w:u w:val="single"/>
+        </w:rPr>
+      </w:pPr>
+      <w:r>
+        <w:t xml:space="preserve">Dans la </w:t>
+      </w:r>
+      <w:r>
+        <w:t>classe</w:t>
+      </w:r>
+      <w:r>
+        <w:t xml:space="preserve"> "</w:t>
+      </w:r>
+      <w:r>
+        <w:rPr>
+          <w:b/>
+          <w:bCs/>
+        </w:rPr>
+        <w:t>train</w:t>
+      </w:r>
+      <w:r>
+        <w:t xml:space="preserve">", la </w:t>
+      </w:r>
+      <w:r>
+        <w:t>méthode</w:t>
+      </w:r>
+      <w:r>
+        <w:t xml:space="preserve"> "</w:t>
+      </w:r>
+      <w:proofErr w:type="gramStart"/>
+      <w:r>
+        <w:rPr>
+          <w:b/>
+          <w:bCs/>
+        </w:rPr>
+        <w:t>partir</w:t>
+      </w:r>
+      <w:r>
+        <w:t>(</w:t>
+      </w:r>
+      <w:proofErr w:type="gramEnd"/>
+      <w:r>
+        <w:t>)" est appelée :</w:t>
+      </w:r>
+    </w:p>
+    <w:p>
+      <w:pPr>
+        <w:jc w:val="both"/>
+      </w:pPr>
+      <w:r>
+        <w:t xml:space="preserve">- la </w:t>
+      </w:r>
+      <w:r>
+        <w:t>méthode</w:t>
+      </w:r>
+      <w:r>
+        <w:t xml:space="preserve"> "</w:t>
+      </w:r>
+      <w:proofErr w:type="gramStart"/>
+      <w:r>
+        <w:rPr>
+          <w:b/>
+          <w:bCs/>
+        </w:rPr>
+        <w:t>quitter</w:t>
+      </w:r>
+      <w:r>
+        <w:t>(</w:t>
+      </w:r>
+      <w:proofErr w:type="gramEnd"/>
+      <w:r>
+        <w:t xml:space="preserve">)" de la </w:t>
+      </w:r>
+      <w:r>
+        <w:t>classe</w:t>
+      </w:r>
+      <w:r>
+        <w:t xml:space="preserve"> </w:t>
+      </w:r>
+      <w:r>
+        <w:rPr>
+          <w:b/>
+          <w:bCs/>
+        </w:rPr>
+        <w:t>Position</w:t>
+      </w:r>
+      <w:r>
+        <w:t xml:space="preserve"> </w:t>
+      </w:r>
+      <w:r>
+        <w:t>réalise concrètement le déplacement</w:t>
+      </w:r>
+      <w:r>
+        <w:t xml:space="preserve"> (la position du train est changée via cette méthode).</w:t>
+      </w:r>
+    </w:p>
+    <w:p>
+      <w:pPr>
+        <w:jc w:val="both"/>
+      </w:pPr>
+      <w:r>
+        <w:t xml:space="preserve">- les </w:t>
+      </w:r>
+      <w:r>
+        <w:t>méthodes</w:t>
+      </w:r>
+      <w:r>
+        <w:t xml:space="preserve"> "</w:t>
+      </w:r>
+      <w:proofErr w:type="spellStart"/>
+      <w:proofErr w:type="gramStart"/>
+      <w:r>
+        <w:rPr>
+          <w:b/>
+          <w:bCs/>
+        </w:rPr>
+        <w:t>getElementLR</w:t>
+      </w:r>
+      <w:proofErr w:type="spellEnd"/>
+      <w:r>
+        <w:t>(</w:t>
+      </w:r>
+      <w:proofErr w:type="gramEnd"/>
+      <w:r>
+        <w:t>)" et "</w:t>
+      </w:r>
+      <w:proofErr w:type="spellStart"/>
+      <w:r>
+        <w:rPr>
+          <w:b/>
+          <w:bCs/>
+        </w:rPr>
+        <w:t>getElementRL</w:t>
+      </w:r>
+      <w:proofErr w:type="spellEnd"/>
+      <w:r>
         <w:t xml:space="preserve">()" de la </w:t>
       </w:r>
       <w:r>
@@ -965,215 +1392,227 @@
           <w:b/>
           <w:bCs/>
         </w:rPr>
-        <w:t>Position</w:t>
-      </w:r>
-      <w:r>
-        <w:t xml:space="preserve"> vérifie</w:t>
-      </w:r>
-      <w:r>
-        <w:t xml:space="preserve"> où le train peut se rendre</w:t>
-      </w:r>
-      <w:r>
-        <w:t xml:space="preserve"> (en fonction de sa position courante et de sa direction)</w:t>
-      </w:r>
-      <w:r>
-        <w:t> ;</w:t>
-      </w:r>
-      <w:r>
-        <w:t xml:space="preserve"> on utilise</w:t>
-      </w:r>
-      <w:r>
-        <w:t xml:space="preserve"> </w:t>
-      </w:r>
-      <w:r>
-        <w:t>notamment</w:t>
-      </w:r>
-      <w:r>
-        <w:t xml:space="preserve"> la méthode « </w:t>
-      </w:r>
-      <w:r>
-        <w:rPr>
-          <w:b/>
-          <w:bCs/>
-        </w:rPr>
-        <w:t>getIndexOfElement</w:t>
-      </w:r>
-      <w:r>
-        <w:t>()</w:t>
-      </w:r>
-      <w:r>
-        <w:t xml:space="preserve"> » de la classe </w:t>
-      </w:r>
-      <w:r>
-        <w:rPr>
-          <w:b/>
-          <w:bCs/>
-        </w:rPr>
         <w:t>Railway</w:t>
       </w:r>
       <w:r>
-        <w:rPr>
-          <w:b/>
-          <w:bCs/>
-        </w:rPr>
-        <w:t xml:space="preserve"> </w:t>
-      </w:r>
-      <w:r>
-        <w:t>pour réaliser cette vérification</w:t>
-      </w:r>
-      <w:r>
-        <w:t>.</w:t>
-      </w:r>
-    </w:p>
-    <w:p>
-      <w:pPr>
-        <w:jc w:val="both"/>
-        <w:rPr>
-          <w:u w:val="single"/>
-        </w:rPr>
-      </w:pPr>
-      <w:r>
-        <w:t xml:space="preserve">Dans la </w:t>
-      </w:r>
-      <w:r>
-        <w:t>classe</w:t>
-      </w:r>
-      <w:r>
-        <w:t xml:space="preserve"> "</w:t>
-      </w:r>
-      <w:r>
-        <w:rPr>
-          <w:b/>
-          <w:bCs/>
-        </w:rPr>
-        <w:t>train</w:t>
-      </w:r>
-      <w:r>
-        <w:t xml:space="preserve">", la </w:t>
-      </w:r>
-      <w:r>
-        <w:t>méthode</w:t>
-      </w:r>
-      <w:r>
-        <w:t xml:space="preserve"> "</w:t>
-      </w:r>
-      <w:r>
-        <w:rPr>
-          <w:b/>
-          <w:bCs/>
-        </w:rPr>
-        <w:t>partir</w:t>
-      </w:r>
-      <w:r>
-        <w:t>()" est appelée :</w:t>
-      </w:r>
-    </w:p>
-    <w:p>
-      <w:pPr>
-        <w:jc w:val="both"/>
-      </w:pPr>
-      <w:r>
-        <w:t xml:space="preserve">- la </w:t>
-      </w:r>
-      <w:r>
-        <w:t>méthode</w:t>
-      </w:r>
-      <w:r>
-        <w:t xml:space="preserve"> "</w:t>
-      </w:r>
-      <w:r>
-        <w:rPr>
-          <w:b/>
-          <w:bCs/>
-        </w:rPr>
-        <w:t>quitter</w:t>
-      </w:r>
-      <w:r>
-        <w:t xml:space="preserve">()" de la </w:t>
-      </w:r>
-      <w:r>
-        <w:t>classe</w:t>
-      </w:r>
-      <w:r>
-        <w:t xml:space="preserve"> </w:t>
-      </w:r>
-      <w:r>
-        <w:rPr>
-          <w:b/>
-          <w:bCs/>
-        </w:rPr>
-        <w:t>Position</w:t>
-      </w:r>
-      <w:r>
-        <w:t xml:space="preserve"> </w:t>
-      </w:r>
-      <w:r>
-        <w:t>réalise concrètement le déplacement</w:t>
-      </w:r>
-      <w:r>
-        <w:t xml:space="preserve"> (la position du train est changée via cette méthode).</w:t>
-      </w:r>
-    </w:p>
-    <w:p>
-      <w:pPr>
-        <w:jc w:val="both"/>
-      </w:pPr>
-      <w:r>
-        <w:t xml:space="preserve">- les </w:t>
-      </w:r>
-      <w:r>
-        <w:t>méthodes</w:t>
-      </w:r>
-      <w:r>
-        <w:t xml:space="preserve"> "</w:t>
-      </w:r>
-      <w:r>
-        <w:rPr>
-          <w:b/>
-          <w:bCs/>
-        </w:rPr>
-        <w:t>getElementLR</w:t>
-      </w:r>
-      <w:r>
-        <w:t>()" et "</w:t>
-      </w:r>
-      <w:r>
-        <w:rPr>
-          <w:b/>
-          <w:bCs/>
-        </w:rPr>
-        <w:t>getElementRL</w:t>
-      </w:r>
-      <w:r>
-        <w:t xml:space="preserve">()" de la </w:t>
-      </w:r>
-      <w:r>
-        <w:t>classe</w:t>
-      </w:r>
-      <w:r>
-        <w:t xml:space="preserve"> </w:t>
-      </w:r>
-      <w:r>
-        <w:rPr>
-          <w:b/>
-          <w:bCs/>
-        </w:rPr>
-        <w:t>Railway</w:t>
-      </w:r>
-      <w:r>
-        <w:t xml:space="preserve"> permettent d’obtenir la nouvelle position du train.</w:t>
-      </w:r>
-      <w:r>
-        <w:br w:type="page"/>
-      </w:r>
-    </w:p>
-    <w:p>
-      <w:pPr>
-        <w:pStyle w:val="Titre2"/>
-        <w:jc w:val="both"/>
-      </w:pPr>
+        <w:t xml:space="preserve"> permettent d’obtenir la nouvelle position du trai</w:t>
+      </w:r>
+      <w:r>
+        <w:t>n.</w:t>
+      </w:r>
       <w:bookmarkStart w:id="5" w:name="_Toc125381446"/>
       <w:bookmarkStart w:id="6" w:name="_Toc125826990"/>
+    </w:p>
+    <w:p>
+      <w:pPr>
+        <w:jc w:val="both"/>
+      </w:pPr>
+    </w:p>
+    <w:p>
+      <w:pPr>
+        <w:jc w:val="both"/>
+      </w:pPr>
+    </w:p>
+    <w:p>
+      <w:pPr>
+        <w:jc w:val="both"/>
+        <w:rPr>
+          <w:b/>
+          <w:bCs/>
+          <w:u w:val="single"/>
+        </w:rPr>
+      </w:pPr>
+      <w:r>
+        <w:rPr>
+          <w:b/>
+          <w:bCs/>
+          <w:u w:val="single"/>
+        </w:rPr>
+        <w:t>Note importante :</w:t>
+      </w:r>
+    </w:p>
+    <w:p>
+      <w:pPr>
+        <w:jc w:val="both"/>
+      </w:pPr>
+      <w:r>
+        <w:t xml:space="preserve">Un train est initialement en position 0 (il se trouve en GareAvantDeploiement). Cette Gare ne fait pas partie "réellement" de la ligne de chemin de fer. Elle sert uniquement </w:t>
+      </w:r>
+      <w:r>
+        <w:t>à</w:t>
+      </w:r>
+      <w:r>
+        <w:t xml:space="preserve"> initialiser le déplacement d'un train.</w:t>
+      </w:r>
+      <w:r>
+        <w:t xml:space="preserve"> </w:t>
+      </w:r>
+      <w:r>
+        <w:t>On pourrait initialiser la position des trains en Gare A, mais cela poserait problème dans l'appel de la méthode "arriver" de la classe Position.</w:t>
+      </w:r>
+      <w:r>
+        <w:t xml:space="preserve"> </w:t>
+      </w:r>
+    </w:p>
+    <w:p>
+      <w:pPr>
+        <w:jc w:val="both"/>
+      </w:pPr>
+      <w:r>
+        <w:t xml:space="preserve">En effet, la méthode </w:t>
+      </w:r>
+      <w:r>
+        <w:t>« </w:t>
+      </w:r>
+      <w:r>
+        <w:t>arriver</w:t>
+      </w:r>
+      <w:r>
+        <w:t> » </w:t>
+      </w:r>
+      <w:r>
+        <w:t>libère la liaison entre le précédent élément et l'élément où le train vient d'arriver</w:t>
+      </w:r>
+      <w:r>
+        <w:t> : i</w:t>
+      </w:r>
+      <w:r>
+        <w:t>nitialement, un train n'a pas "d'élément précédent". On ajoute donc une gare</w:t>
+      </w:r>
+      <w:r>
+        <w:t xml:space="preserve"> </w:t>
+      </w:r>
+      <w:r>
+        <w:t xml:space="preserve">d'initialisation, nommée "GareAvantDeploiement". Lorsqu'un train se trouve dans cette gare, la méthode "arriver" envoie le train directement dans la gare A, en vérifiant uniquement le nombre de quais disponibles. </w:t>
+      </w:r>
+    </w:p>
+    <w:p>
+      <w:pPr>
+        <w:jc w:val="both"/>
+      </w:pPr>
+      <w:r>
+        <w:t xml:space="preserve">Au terme de </w:t>
+      </w:r>
+      <w:r>
+        <w:t xml:space="preserve">l’exécution de </w:t>
+      </w:r>
+      <w:r>
+        <w:t>la méthode "position", le train est prêt à circuler sur la ligne de chemin de fer.</w:t>
+      </w:r>
+      <w:r>
+        <w:t xml:space="preserve"> Il </w:t>
+      </w:r>
+      <w:r>
+        <w:t>e</w:t>
+      </w:r>
+      <w:r>
+        <w:t xml:space="preserve">xécute répétitivement les méthodes « partir » et « atteindre ». </w:t>
+      </w:r>
+      <w:r>
+        <w:t>Une fois en gare A il va suivre le comportement suivant :</w:t>
+      </w:r>
+    </w:p>
+    <w:p>
+      <w:pPr>
+        <w:pStyle w:val="Paragraphedeliste"/>
+        <w:numPr>
+          <w:ilvl w:val="0"/>
+          <w:numId w:val="5"/>
+        </w:numPr>
+        <w:jc w:val="both"/>
+      </w:pPr>
+      <w:r>
+        <w:t>Il vérifie qu’il peut quitter la gare A (vérifications de plus en plus nombreuses d’un exercice à l’autre).</w:t>
+      </w:r>
+    </w:p>
+    <w:p>
+      <w:pPr>
+        <w:pStyle w:val="Paragraphedeliste"/>
+        <w:numPr>
+          <w:ilvl w:val="0"/>
+          <w:numId w:val="5"/>
+        </w:numPr>
+        <w:jc w:val="both"/>
+      </w:pPr>
+      <w:r>
+        <w:t>S’il le peut</w:t>
+      </w:r>
+      <w:r>
+        <w:t>, il quitte la gare A</w:t>
+      </w:r>
+      <w:r>
+        <w:t>. Sinon, il attend que la ligne soit disponible.</w:t>
+      </w:r>
+    </w:p>
+    <w:p>
+      <w:pPr>
+        <w:pStyle w:val="Paragraphedeliste"/>
+        <w:numPr>
+          <w:ilvl w:val="0"/>
+          <w:numId w:val="5"/>
+        </w:numPr>
+        <w:jc w:val="both"/>
+      </w:pPr>
+      <w:r>
+        <w:t>Il se retrouve en route vers la Section 2</w:t>
+      </w:r>
+      <w:r>
+        <w:t xml:space="preserve">, </w:t>
+      </w:r>
+      <w:r>
+        <w:t>c’est-à-dire sur la liaison entre la Gare A et la Section</w:t>
+      </w:r>
+      <w:r>
+        <w:t>2 : le trajet est d’une durée nulle dans ce modèle.</w:t>
+      </w:r>
+    </w:p>
+    <w:p>
+      <w:pPr>
+        <w:pStyle w:val="Paragraphedeliste"/>
+        <w:numPr>
+          <w:ilvl w:val="0"/>
+          <w:numId w:val="5"/>
+        </w:numPr>
+        <w:jc w:val="both"/>
+      </w:pPr>
+      <w:r>
+        <w:t>S’il le peut, il arrive en Section 2. Sinon, il attend</w:t>
+      </w:r>
+      <w:r>
+        <w:t xml:space="preserve"> (cas où il y a un autre train en Section 2).</w:t>
+      </w:r>
+    </w:p>
+    <w:p>
+      <w:pPr>
+        <w:pStyle w:val="Paragraphedeliste"/>
+        <w:numPr>
+          <w:ilvl w:val="0"/>
+          <w:numId w:val="5"/>
+        </w:numPr>
+        <w:jc w:val="both"/>
+      </w:pPr>
+      <w:r>
+        <w:t xml:space="preserve">Il répète ce processus (de la Section 2 vers la Section 3, </w:t>
+      </w:r>
+      <w:proofErr w:type="spellStart"/>
+      <w:r>
+        <w:t>etc</w:t>
+      </w:r>
+      <w:proofErr w:type="spellEnd"/>
+      <w:r>
+        <w:t>).</w:t>
+      </w:r>
+    </w:p>
+    <w:p>
+      <w:r>
+        <w:br w:type="page"/>
+      </w:r>
+    </w:p>
+    <w:p>
+      <w:pPr>
+        <w:pStyle w:val="Titre2"/>
+        <w:jc w:val="both"/>
+      </w:pPr>
       <w:r>
         <w:rPr>
           <w:rFonts w:ascii="Cambria Math" w:hAnsi="Cambria Math" w:cs="Cambria Math"/>
@@ -1185,6 +1624,10 @@
         <w:t xml:space="preserve"> Question 1.3 :</w:t>
       </w:r>
       <w:r>
+        <w:rPr>
+          <w:b/>
+          <w:bCs/>
+        </w:rPr>
         <w:t xml:space="preserve"> </w:t>
       </w:r>
       <w:r>
@@ -1206,14 +1649,7 @@
           <w:b/>
           <w:bCs/>
         </w:rPr>
-        <w:t>méthodes, vous pouvez afficher l’état du train chaque fois qu’il change de position</w:t>
-      </w:r>
-      <w:r>
-        <w:rPr>
-          <w:b/>
-          <w:bCs/>
-        </w:rPr>
-        <w:t>.</w:t>
+        <w:t>méthodes, vous pouvez afficher l’état du train chaque fois qu’il change de position.</w:t>
       </w:r>
       <w:bookmarkEnd w:id="5"/>
       <w:bookmarkEnd w:id="6"/>
@@ -1282,6 +1718,7 @@
               <w:jc w:val="both"/>
               <w:cnfStyle w:val="100000000000" w:firstRow="1" w:lastRow="0" w:firstColumn="0" w:lastColumn="0" w:oddVBand="0" w:evenVBand="0" w:oddHBand="0" w:evenHBand="0" w:firstRowFirstColumn="0" w:firstRowLastColumn="0" w:lastRowFirstColumn="0" w:lastRowLastColumn="0"/>
             </w:pPr>
+            <w:proofErr w:type="spellStart"/>
             <w:r>
               <w:t>El</w:t>
             </w:r>
@@ -1291,6 +1728,7 @@
             <w:r>
               <w:t>ment</w:t>
             </w:r>
+            <w:proofErr w:type="spellEnd"/>
           </w:p>
         </w:tc>
         <w:tc>
@@ -1321,8 +1759,13 @@
             <w:pPr>
               <w:jc w:val="both"/>
             </w:pPr>
+            <w:proofErr w:type="gramStart"/>
             <w:r>
-              <w:t>atteindre()</w:t>
+              <w:t>atteindre(</w:t>
+            </w:r>
+            <w:proofErr w:type="gramEnd"/>
+            <w:r>
+              <w:t>)</w:t>
             </w:r>
           </w:p>
         </w:tc>
@@ -1339,12 +1782,21 @@
                 <w:bCs/>
               </w:rPr>
             </w:pPr>
+            <w:proofErr w:type="gramStart"/>
             <w:r>
               <w:rPr>
                 <w:b/>
                 <w:bCs/>
               </w:rPr>
-              <w:t>arriver()</w:t>
+              <w:t>arriver(</w:t>
+            </w:r>
+            <w:proofErr w:type="gramEnd"/>
+            <w:r>
+              <w:rPr>
+                <w:b/>
+                <w:bCs/>
+              </w:rPr>
+              <w:t>)</w:t>
             </w:r>
           </w:p>
         </w:tc>
@@ -1361,12 +1813,30 @@
                 <w:bCs/>
               </w:rPr>
             </w:pPr>
+            <w:proofErr w:type="spellStart"/>
+            <w:proofErr w:type="gramStart"/>
             <w:r>
               <w:rPr>
                 <w:b/>
                 <w:bCs/>
               </w:rPr>
-              <w:t>newTrain()</w:t>
+              <w:t>newTrain</w:t>
+            </w:r>
+            <w:proofErr w:type="spellEnd"/>
+            <w:r>
+              <w:rPr>
+                <w:b/>
+                <w:bCs/>
+              </w:rPr>
+              <w:t>(</w:t>
+            </w:r>
+            <w:proofErr w:type="gramEnd"/>
+            <w:r>
+              <w:rPr>
+                <w:b/>
+                <w:bCs/>
+              </w:rPr>
+              <w:t>)</w:t>
             </w:r>
           </w:p>
         </w:tc>
@@ -1383,12 +1853,30 @@
                 <w:bCs/>
               </w:rPr>
             </w:pPr>
+            <w:proofErr w:type="spellStart"/>
+            <w:proofErr w:type="gramStart"/>
             <w:r>
               <w:rPr>
                 <w:b/>
                 <w:bCs/>
               </w:rPr>
-              <w:t>getElementLR()</w:t>
+              <w:t>getElementLR</w:t>
+            </w:r>
+            <w:proofErr w:type="spellEnd"/>
+            <w:r>
+              <w:rPr>
+                <w:b/>
+                <w:bCs/>
+              </w:rPr>
+              <w:t>(</w:t>
+            </w:r>
+            <w:proofErr w:type="gramEnd"/>
+            <w:r>
+              <w:rPr>
+                <w:b/>
+                <w:bCs/>
+              </w:rPr>
+              <w:t>)</w:t>
             </w:r>
           </w:p>
         </w:tc>
@@ -1403,8 +1891,13 @@
             <w:pPr>
               <w:jc w:val="both"/>
             </w:pPr>
+            <w:proofErr w:type="gramStart"/>
             <w:r>
-              <w:t>partir()</w:t>
+              <w:t>partir(</w:t>
+            </w:r>
+            <w:proofErr w:type="gramEnd"/>
+            <w:r>
+              <w:t>)</w:t>
             </w:r>
           </w:p>
         </w:tc>
@@ -1421,12 +1914,21 @@
                 <w:bCs/>
               </w:rPr>
             </w:pPr>
+            <w:proofErr w:type="gramStart"/>
             <w:r>
               <w:rPr>
                 <w:b/>
                 <w:bCs/>
               </w:rPr>
-              <w:t>quitter()</w:t>
+              <w:t>quitter(</w:t>
+            </w:r>
+            <w:proofErr w:type="gramEnd"/>
+            <w:r>
+              <w:rPr>
+                <w:b/>
+                <w:bCs/>
+              </w:rPr>
+              <w:t>)</w:t>
             </w:r>
           </w:p>
         </w:tc>
@@ -1443,12 +1945,30 @@
                 <w:bCs/>
               </w:rPr>
             </w:pPr>
+            <w:proofErr w:type="spellStart"/>
+            <w:proofErr w:type="gramStart"/>
             <w:r>
               <w:rPr>
                 <w:b/>
                 <w:bCs/>
               </w:rPr>
-              <w:t>leaveTrain()</w:t>
+              <w:t>leaveTrain</w:t>
+            </w:r>
+            <w:proofErr w:type="spellEnd"/>
+            <w:r>
+              <w:rPr>
+                <w:b/>
+                <w:bCs/>
+              </w:rPr>
+              <w:t>(</w:t>
+            </w:r>
+            <w:proofErr w:type="gramEnd"/>
+            <w:r>
+              <w:rPr>
+                <w:b/>
+                <w:bCs/>
+              </w:rPr>
+              <w:t>)</w:t>
             </w:r>
           </w:p>
         </w:tc>
@@ -1465,6 +1985,8 @@
                 <w:bCs/>
               </w:rPr>
             </w:pPr>
+            <w:proofErr w:type="spellStart"/>
+            <w:proofErr w:type="gramStart"/>
             <w:r>
               <w:rPr>
                 <w:b/>
@@ -1479,12 +2001,21 @@
               </w:rPr>
               <w:t>RL</w:t>
             </w:r>
+            <w:proofErr w:type="spellEnd"/>
             <w:r>
               <w:rPr>
                 <w:b/>
                 <w:bCs/>
               </w:rPr>
-              <w:t>()</w:t>
+              <w:t>(</w:t>
+            </w:r>
+            <w:proofErr w:type="gramEnd"/>
+            <w:r>
+              <w:rPr>
+                <w:b/>
+                <w:bCs/>
+              </w:rPr>
+              <w:t>)</w:t>
             </w:r>
           </w:p>
         </w:tc>
@@ -1532,12 +2063,30 @@
                 <w:bCs/>
               </w:rPr>
             </w:pPr>
+            <w:proofErr w:type="spellStart"/>
+            <w:proofErr w:type="gramStart"/>
             <w:r>
               <w:rPr>
                 <w:b/>
                 <w:bCs/>
               </w:rPr>
-              <w:t>getName()</w:t>
+              <w:t>getName</w:t>
+            </w:r>
+            <w:proofErr w:type="spellEnd"/>
+            <w:r>
+              <w:rPr>
+                <w:b/>
+                <w:bCs/>
+              </w:rPr>
+              <w:t>(</w:t>
+            </w:r>
+            <w:proofErr w:type="gramEnd"/>
+            <w:r>
+              <w:rPr>
+                <w:b/>
+                <w:bCs/>
+              </w:rPr>
+              <w:t>)</w:t>
             </w:r>
           </w:p>
         </w:tc>
@@ -1554,12 +2103,30 @@
                 <w:bCs/>
               </w:rPr>
             </w:pPr>
+            <w:proofErr w:type="spellStart"/>
+            <w:proofErr w:type="gramStart"/>
             <w:r>
               <w:rPr>
                 <w:b/>
                 <w:bCs/>
               </w:rPr>
-              <w:t>getIndexOfElement()</w:t>
+              <w:t>getIndexOfElement</w:t>
+            </w:r>
+            <w:proofErr w:type="spellEnd"/>
+            <w:r>
+              <w:rPr>
+                <w:b/>
+                <w:bCs/>
+              </w:rPr>
+              <w:t>(</w:t>
+            </w:r>
+            <w:proofErr w:type="gramEnd"/>
+            <w:r>
+              <w:rPr>
+                <w:b/>
+                <w:bCs/>
+              </w:rPr>
+              <w:t>)</w:t>
             </w:r>
           </w:p>
         </w:tc>
@@ -1584,39 +2151,40 @@
         <w:jc w:val="both"/>
       </w:pPr>
       <w:r>
+        <w:t>On ajoute la méthode "</w:t>
+      </w:r>
+      <w:proofErr w:type="spellStart"/>
+      <w:proofErr w:type="gramStart"/>
+      <w:r>
+        <w:rPr>
+          <w:b/>
+          <w:bCs/>
+        </w:rPr>
+        <w:t>getName</w:t>
+      </w:r>
+      <w:proofErr w:type="spellEnd"/>
+      <w:r>
+        <w:t>(</w:t>
+      </w:r>
+      <w:proofErr w:type="gramEnd"/>
+      <w:r>
+        <w:t xml:space="preserve">)" à la classe </w:t>
+      </w:r>
+      <w:proofErr w:type="spellStart"/>
+      <w:r>
+        <w:rPr>
+          <w:b/>
+          <w:bCs/>
+        </w:rPr>
+        <w:t>Element</w:t>
+      </w:r>
+      <w:proofErr w:type="spellEnd"/>
+      <w:r>
+        <w:t xml:space="preserve"> afin d'afficher la position</w:t>
+      </w:r>
+      <w:r>
         <w:t xml:space="preserve"> </w:t>
       </w:r>
-    </w:p>
-    <w:p>
-      <w:pPr>
-        <w:jc w:val="both"/>
-      </w:pPr>
-      <w:r>
-        <w:t>On ajoute la méthode "</w:t>
-      </w:r>
-      <w:r>
-        <w:rPr>
-          <w:b/>
-          <w:bCs/>
-        </w:rPr>
-        <w:t>getName</w:t>
-      </w:r>
-      <w:r>
-        <w:t xml:space="preserve">()" à la classe </w:t>
-      </w:r>
-      <w:r>
-        <w:rPr>
-          <w:b/>
-          <w:bCs/>
-        </w:rPr>
-        <w:t>Element</w:t>
-      </w:r>
-      <w:r>
-        <w:t xml:space="preserve"> afin d'afficher la position</w:t>
-      </w:r>
-      <w:r>
-        <w:t xml:space="preserve"> </w:t>
-      </w:r>
       <w:r>
         <w:t>du train à tout instant.</w:t>
       </w:r>
@@ -1628,6 +2196,7 @@
       <w:r>
         <w:t xml:space="preserve">On appelle les méthodes </w:t>
       </w:r>
+      <w:proofErr w:type="gramStart"/>
       <w:r>
         <w:rPr>
           <w:b/>
@@ -1636,7 +2205,11 @@
         <w:t>atteindre</w:t>
       </w:r>
       <w:r>
-        <w:t xml:space="preserve">() et </w:t>
+        <w:t>(</w:t>
+      </w:r>
+      <w:proofErr w:type="gramEnd"/>
+      <w:r>
+        <w:t xml:space="preserve">) et </w:t>
       </w:r>
       <w:r>
         <w:rPr>
@@ -1690,7 +2263,25 @@
           <w:bCs/>
           <w:u w:val="single"/>
         </w:rPr>
-        <w:t xml:space="preserve"> (cf figure ci-dessous).</w:t>
+        <w:t xml:space="preserve"> (</w:t>
+      </w:r>
+      <w:proofErr w:type="spellStart"/>
+      <w:r>
+        <w:rPr>
+          <w:b/>
+          <w:bCs/>
+          <w:u w:val="single"/>
+        </w:rPr>
+        <w:t>cf</w:t>
+      </w:r>
+      <w:proofErr w:type="spellEnd"/>
+      <w:r>
+        <w:rPr>
+          <w:b/>
+          <w:bCs/>
+          <w:u w:val="single"/>
+        </w:rPr>
+        <w:t xml:space="preserve"> figure ci-dessous).</w:t>
       </w:r>
     </w:p>
     <w:p>
@@ -1710,8 +2301,8 @@
           <w:u w:val="single"/>
         </w:rPr>
         <w:drawing>
-          <wp:inline distT="0" distB="0" distL="0" distR="0" wp14:anchorId="2B40497E" wp14:editId="3BBA0BE2">
-            <wp:extent cx="5760720" cy="3928745"/>
+          <wp:inline distT="0" distB="0" distL="0" distR="0" wp14:anchorId="2B40497E" wp14:editId="0960070D">
+            <wp:extent cx="5734436" cy="3910819"/>
             <wp:effectExtent l="0" t="0" r="0" b="0"/>
             <wp:docPr id="3" name="Image 3"/>
             <wp:cNvGraphicFramePr>
@@ -1733,7 +2324,7 @@
                   <pic:spPr>
                     <a:xfrm>
                       <a:off x="0" y="0"/>
-                      <a:ext cx="5760720" cy="3928745"/>
+                      <a:ext cx="5788627" cy="3947777"/>
                     </a:xfrm>
                     <a:prstGeom prst="rect">
                       <a:avLst/>
@@ -1877,6 +2468,7 @@
       <w:r>
         <w:t xml:space="preserve"> </w:t>
       </w:r>
+      <w:proofErr w:type="spellStart"/>
       <w:r>
         <w:rPr>
           <w:b/>
@@ -1884,6 +2476,7 @@
         </w:rPr>
         <w:t>Runnable</w:t>
       </w:r>
+      <w:proofErr w:type="spellEnd"/>
       <w:r>
         <w:t xml:space="preserve">. On ajoute dans la </w:t>
       </w:r>
@@ -1929,6 +2522,7 @@
       <w:r>
         <w:t xml:space="preserve"> « </w:t>
       </w:r>
+      <w:proofErr w:type="gramStart"/>
       <w:r>
         <w:rPr>
           <w:b/>
@@ -1937,7 +2531,11 @@
         <w:t>run</w:t>
       </w:r>
       <w:r>
-        <w:t>() » de la classe Train pour qu’il se déplace : les méthodes « atteindre() » et « partir() » sont appelées 15 fois successivement.</w:t>
+        <w:t>(</w:t>
+      </w:r>
+      <w:proofErr w:type="gramEnd"/>
+      <w:r>
+        <w:t>) » de la classe Train pour qu’il se déplace : les méthodes « atteindre() » et « partir() » sont appelées 15 fois successivement.</w:t>
       </w:r>
     </w:p>
     <w:p>
@@ -2082,7 +2680,15 @@
         <w:t>Il y a deux invariants de sûreté à assurer </w:t>
       </w:r>
       <w:r>
-        <w:t xml:space="preserve">(cf le sujet du projet) : </w:t>
+        <w:t>(</w:t>
+      </w:r>
+      <w:proofErr w:type="spellStart"/>
+      <w:r>
+        <w:t>cf</w:t>
+      </w:r>
+      <w:proofErr w:type="spellEnd"/>
+      <w:r>
+        <w:t xml:space="preserve"> le sujet du projet) : </w:t>
       </w:r>
     </w:p>
     <w:p>
@@ -2094,8 +2700,13 @@
         </w:numPr>
         <w:jc w:val="both"/>
       </w:pPr>
-      <w:r>
-        <w:t>le nombre de trains maximum dans une gare est égal au nombre de quais de la gare</w:t>
+      <w:proofErr w:type="gramStart"/>
+      <w:r>
+        <w:t>le</w:t>
+      </w:r>
+      <w:proofErr w:type="gramEnd"/>
+      <w:r>
+        <w:t xml:space="preserve"> nombre de trains maximum dans une gare est égal au nombre de quais de la gare</w:t>
       </w:r>
       <w:r>
         <w:t>,</w:t>
@@ -2110,8 +2721,13 @@
         </w:numPr>
         <w:jc w:val="both"/>
       </w:pPr>
-      <w:r>
-        <w:t>dans une section il y a au maximum un train.</w:t>
+      <w:proofErr w:type="gramStart"/>
+      <w:r>
+        <w:t>dans</w:t>
+      </w:r>
+      <w:proofErr w:type="gramEnd"/>
+      <w:r>
+        <w:t xml:space="preserve"> une section il y a au maximum un train.</w:t>
       </w:r>
     </w:p>
     <w:p>
@@ -2171,6 +2787,7 @@
       <w:r>
         <w:t xml:space="preserve">et </w:t>
       </w:r>
+      <w:proofErr w:type="spellStart"/>
       <w:r>
         <w:rPr>
           <w:b/>
@@ -2178,6 +2795,7 @@
         </w:rPr>
         <w:t>quaisDispos</w:t>
       </w:r>
+      <w:proofErr w:type="spellEnd"/>
       <w:r>
         <w:rPr>
           <w:b/>
@@ -2225,6 +2843,7 @@
       <w:r>
         <w:t xml:space="preserve"> </w:t>
       </w:r>
+      <w:proofErr w:type="spellStart"/>
       <w:r>
         <w:rPr>
           <w:b/>
@@ -2232,6 +2851,7 @@
         </w:rPr>
         <w:t>sectionDispo</w:t>
       </w:r>
+      <w:proofErr w:type="spellEnd"/>
       <w:r>
         <w:rPr>
           <w:b/>
@@ -2282,7 +2902,23 @@
           <w:b/>
           <w:bCs/>
         </w:rPr>
-        <w:t>0 &lt;= quaisDispos &lt;</w:t>
+        <w:t xml:space="preserve">0 &lt;= </w:t>
+      </w:r>
+      <w:proofErr w:type="spellStart"/>
+      <w:r>
+        <w:rPr>
+          <w:b/>
+          <w:bCs/>
+        </w:rPr>
+        <w:t>quaisDispos</w:t>
+      </w:r>
+      <w:proofErr w:type="spellEnd"/>
+      <w:r>
+        <w:rPr>
+          <w:b/>
+          <w:bCs/>
+        </w:rPr>
+        <w:t xml:space="preserve"> &lt;</w:t>
       </w:r>
       <w:r>
         <w:rPr>
@@ -2314,8 +2950,17 @@
           <w:b/>
           <w:bCs/>
         </w:rPr>
-        <w:t>l’attribut sectionDispo</w:t>
-      </w:r>
+        <w:t xml:space="preserve">l’attribut </w:t>
+      </w:r>
+      <w:proofErr w:type="spellStart"/>
+      <w:r>
+        <w:rPr>
+          <w:b/>
+          <w:bCs/>
+        </w:rPr>
+        <w:t>sectionDispo</w:t>
+      </w:r>
+      <w:proofErr w:type="spellEnd"/>
       <w:r>
         <w:t>.</w:t>
       </w:r>
@@ -2364,6 +3009,8 @@
       <w:r>
         <w:t>Les deux actions critiques que peut effectuer un train sont « </w:t>
       </w:r>
+      <w:proofErr w:type="spellStart"/>
+      <w:proofErr w:type="gramStart"/>
       <w:r>
         <w:rPr>
           <w:b/>
@@ -2371,9 +3018,15 @@
         </w:rPr>
         <w:t>newTrain</w:t>
       </w:r>
-      <w:r>
-        <w:t>() » et « </w:t>
-      </w:r>
+      <w:proofErr w:type="spellEnd"/>
+      <w:r>
+        <w:t>(</w:t>
+      </w:r>
+      <w:proofErr w:type="gramEnd"/>
+      <w:r>
+        <w:t>) » et « </w:t>
+      </w:r>
+      <w:proofErr w:type="spellStart"/>
       <w:r>
         <w:rPr>
           <w:b/>
@@ -2381,6 +3034,7 @@
         </w:rPr>
         <w:t>leaveTrain</w:t>
       </w:r>
+      <w:proofErr w:type="spellEnd"/>
       <w:r>
         <w:t>() »</w:t>
       </w:r>
@@ -2406,12 +3060,21 @@
       <w:r>
         <w:t xml:space="preserve">, dans les méthodes </w:t>
       </w:r>
-      <w:r>
-        <w:rPr>
-          <w:b/>
-          <w:bCs/>
-        </w:rPr>
-        <w:t xml:space="preserve">quitter() </w:t>
+      <w:proofErr w:type="gramStart"/>
+      <w:r>
+        <w:rPr>
+          <w:b/>
+          <w:bCs/>
+        </w:rPr>
+        <w:t>quitter(</w:t>
+      </w:r>
+      <w:proofErr w:type="gramEnd"/>
+      <w:r>
+        <w:rPr>
+          <w:b/>
+          <w:bCs/>
+        </w:rPr>
+        <w:t xml:space="preserve">) </w:t>
       </w:r>
       <w:r>
         <w:t xml:space="preserve">et </w:t>
@@ -2489,6 +3152,7 @@
       <w:r>
         <w:t xml:space="preserve"> </w:t>
       </w:r>
+      <w:proofErr w:type="spellStart"/>
       <w:r>
         <w:rPr>
           <w:b/>
@@ -2496,6 +3160,7 @@
         </w:rPr>
         <w:t>Element</w:t>
       </w:r>
+      <w:proofErr w:type="spellEnd"/>
       <w:r>
         <w:t xml:space="preserve">, puis redéfinies respectivement dans les </w:t>
       </w:r>
@@ -2592,9 +3257,21 @@
         </w:numPr>
         <w:jc w:val="both"/>
       </w:pPr>
-      <w:r>
-        <w:t>canNewTrain () : boolean</w:t>
-      </w:r>
+      <w:proofErr w:type="spellStart"/>
+      <w:proofErr w:type="gramStart"/>
+      <w:r>
+        <w:t>canNewTrain</w:t>
+      </w:r>
+      <w:proofErr w:type="spellEnd"/>
+      <w:proofErr w:type="gramEnd"/>
+      <w:r>
+        <w:t xml:space="preserve"> () : </w:t>
+      </w:r>
+      <w:proofErr w:type="spellStart"/>
+      <w:r>
+        <w:t>boolean</w:t>
+      </w:r>
+      <w:proofErr w:type="spellEnd"/>
     </w:p>
     <w:p>
       <w:pPr>
@@ -2605,9 +3282,24 @@
         </w:numPr>
         <w:jc w:val="both"/>
       </w:pPr>
-      <w:r>
-        <w:t>canLeaveTrain() : boolean</w:t>
-      </w:r>
+      <w:proofErr w:type="spellStart"/>
+      <w:proofErr w:type="gramStart"/>
+      <w:r>
+        <w:t>canLeaveTrain</w:t>
+      </w:r>
+      <w:proofErr w:type="spellEnd"/>
+      <w:r>
+        <w:t>(</w:t>
+      </w:r>
+      <w:proofErr w:type="gramEnd"/>
+      <w:r>
+        <w:t xml:space="preserve">) : </w:t>
+      </w:r>
+      <w:proofErr w:type="spellStart"/>
+      <w:r>
+        <w:t>boolean</w:t>
+      </w:r>
+      <w:proofErr w:type="spellEnd"/>
     </w:p>
     <w:p>
       <w:pPr>
@@ -2618,9 +3310,19 @@
         </w:numPr>
         <w:jc w:val="both"/>
       </w:pPr>
-      <w:r>
-        <w:t>invariant() : boolean</w:t>
-      </w:r>
+      <w:proofErr w:type="gramStart"/>
+      <w:r>
+        <w:t>invariant(</w:t>
+      </w:r>
+      <w:proofErr w:type="gramEnd"/>
+      <w:r>
+        <w:t xml:space="preserve">) : </w:t>
+      </w:r>
+      <w:proofErr w:type="spellStart"/>
+      <w:r>
+        <w:t>boolean</w:t>
+      </w:r>
+      <w:proofErr w:type="spellEnd"/>
     </w:p>
     <w:p>
       <w:pPr>
@@ -2695,7 +3397,23 @@
           <w:b/>
           <w:bCs/>
         </w:rPr>
-        <w:t>Position, Element, Section, Gare.</w:t>
+        <w:t xml:space="preserve">Position, </w:t>
+      </w:r>
+      <w:proofErr w:type="spellStart"/>
+      <w:r>
+        <w:rPr>
+          <w:b/>
+          <w:bCs/>
+        </w:rPr>
+        <w:t>Element</w:t>
+      </w:r>
+      <w:proofErr w:type="spellEnd"/>
+      <w:r>
+        <w:rPr>
+          <w:b/>
+          <w:bCs/>
+        </w:rPr>
+        <w:t>, Section, Gare.</w:t>
       </w:r>
       <w:r>
         <w:t xml:space="preserve"> </w:t>
@@ -2724,7 +3442,7 @@
         <w:jc w:val="both"/>
       </w:pPr>
       <w:r>
-        <w:t xml:space="preserve">Cependant, les trains peuvent toujours se doubler et se croiser. Cela est une conséquence de la décomposition en deux étapes du déplacement d’un train : il quitte tout d’abord un élément, puis il arrive à l’élément suivant. </w:t>
+        <w:t>Cependant, les trains peuvent toujours se doubler et se croiser.</w:t>
       </w:r>
     </w:p>
     <w:p>
@@ -3119,12 +3837,21 @@
       <w:r>
         <w:t xml:space="preserve"> (</w:t>
       </w:r>
+      <w:proofErr w:type="spellStart"/>
       <w:r>
         <w:rPr>
           <w:i/>
           <w:iCs/>
         </w:rPr>
-        <w:t>cf le fichier LTS de l’exercice 2</w:t>
+        <w:t>cf</w:t>
+      </w:r>
+      <w:proofErr w:type="spellEnd"/>
+      <w:r>
+        <w:rPr>
+          <w:i/>
+          <w:iCs/>
+        </w:rPr>
+        <w:t xml:space="preserve"> le fichier LTS de l’exercice 2</w:t>
       </w:r>
       <w:r>
         <w:t>) est ajouté. Il est implémenté en Java sous la forme d’un</w:t>
@@ -3144,6 +3871,7 @@
       <w:r>
         <w:t xml:space="preserve"> « </w:t>
       </w:r>
+      <w:proofErr w:type="spellStart"/>
       <w:r>
         <w:rPr>
           <w:b/>
@@ -3151,6 +3879,7 @@
         </w:rPr>
         <w:t>controller</w:t>
       </w:r>
+      <w:proofErr w:type="spellEnd"/>
       <w:r>
         <w:t> ».</w:t>
       </w:r>
@@ -3184,6 +3913,7 @@
       <w:r>
         <w:t xml:space="preserve">Par exemple : si la ligne est : « Gare A – Section 2 – Section 3 – Gare B », alors </w:t>
       </w:r>
+      <w:proofErr w:type="spellStart"/>
       <w:r>
         <w:rPr>
           <w:b/>
@@ -3191,9 +3921,11 @@
         </w:rPr>
         <w:t>controller</w:t>
       </w:r>
+      <w:proofErr w:type="spellEnd"/>
       <w:r>
         <w:t xml:space="preserve"> est initialement [1,1,1]. Lorsqu’un train quitte la Section 2, vers la Section 3, il modifie le </w:t>
       </w:r>
+      <w:proofErr w:type="spellStart"/>
       <w:r>
         <w:rPr>
           <w:b/>
@@ -3201,6 +3933,7 @@
         </w:rPr>
         <w:t>controller</w:t>
       </w:r>
+      <w:proofErr w:type="spellEnd"/>
       <w:r>
         <w:t xml:space="preserve"> (</w:t>
       </w:r>
@@ -3209,7 +3942,32 @@
           <w:b/>
           <w:bCs/>
         </w:rPr>
-        <w:t>méthode inUse()</w:t>
+        <w:t xml:space="preserve">méthode </w:t>
+      </w:r>
+      <w:proofErr w:type="spellStart"/>
+      <w:proofErr w:type="gramStart"/>
+      <w:r>
+        <w:rPr>
+          <w:b/>
+          <w:bCs/>
+        </w:rPr>
+        <w:t>inUse</w:t>
+      </w:r>
+      <w:proofErr w:type="spellEnd"/>
+      <w:r>
+        <w:rPr>
+          <w:b/>
+          <w:bCs/>
+        </w:rPr>
+        <w:t>(</w:t>
+      </w:r>
+      <w:proofErr w:type="gramEnd"/>
+      <w:r>
+        <w:rPr>
+          <w:b/>
+          <w:bCs/>
+        </w:rPr>
+        <w:t>)</w:t>
       </w:r>
       <w:r>
         <w:t xml:space="preserve">) qui vaut alors [1,0,1], empêchant tout autre train de quitter la Section 3 vers la Section 2. </w:t>
@@ -3218,6 +3976,7 @@
         <w:br/>
         <w:t xml:space="preserve">Lorsque le train arrive en Section 3, il modifie à nouveau le </w:t>
       </w:r>
+      <w:proofErr w:type="spellStart"/>
       <w:r>
         <w:rPr>
           <w:b/>
@@ -3225,6 +3984,7 @@
         </w:rPr>
         <w:t>controller</w:t>
       </w:r>
+      <w:proofErr w:type="spellEnd"/>
       <w:r>
         <w:t xml:space="preserve"> (</w:t>
       </w:r>
@@ -3235,6 +3995,7 @@
         </w:rPr>
         <w:t xml:space="preserve">méthode </w:t>
       </w:r>
+      <w:proofErr w:type="gramStart"/>
       <w:r>
         <w:rPr>
           <w:b/>
@@ -3247,7 +4008,15 @@
           <w:b/>
           <w:bCs/>
         </w:rPr>
-        <w:t>()</w:t>
+        <w:t>(</w:t>
+      </w:r>
+      <w:proofErr w:type="gramEnd"/>
+      <w:r>
+        <w:rPr>
+          <w:b/>
+          <w:bCs/>
+        </w:rPr>
+        <w:t>)</w:t>
       </w:r>
       <w:r>
         <w:t>), qui vaut enfin [1,1,1].</w:t>
@@ -3260,6 +4029,8 @@
       <w:r>
         <w:t xml:space="preserve">Les méthodes </w:t>
       </w:r>
+      <w:proofErr w:type="spellStart"/>
+      <w:proofErr w:type="gramStart"/>
       <w:r>
         <w:rPr>
           <w:b/>
@@ -3267,8 +4038,13 @@
         </w:rPr>
         <w:t>inUse</w:t>
       </w:r>
-      <w:r>
-        <w:t xml:space="preserve">() et </w:t>
+      <w:proofErr w:type="spellEnd"/>
+      <w:r>
+        <w:t>(</w:t>
+      </w:r>
+      <w:proofErr w:type="gramEnd"/>
+      <w:r>
+        <w:t xml:space="preserve">) et </w:t>
       </w:r>
       <w:r>
         <w:rPr>
@@ -3318,11 +4094,7 @@
         <w:t>n</w:t>
       </w:r>
       <w:r>
-        <w:t xml:space="preserve">e doivent </w:t>
-      </w:r>
-      <w:r>
-        <w:lastRenderedPageBreak/>
-        <w:t>pas se croiser (le Train 3 ne peut pas arriver en Section 2 car le Train 2 s’y trouve, et le Train 2 ne peut pas quitter la Section 2 car le contrôleur l’en empêche).</w:t>
+        <w:t>e doivent pas se croiser (le Train 3 ne peut pas arriver en Section 2 car le Train 2 s’y trouve, et le Train 2 ne peut pas quitter la Section 2 car le contrôleur l’en empêche).</w:t>
       </w:r>
     </w:p>
     <w:p>
@@ -3646,6 +4418,7 @@
       <w:r>
         <w:t xml:space="preserve"> </w:t>
       </w:r>
+      <w:proofErr w:type="spellStart"/>
       <w:r>
         <w:rPr>
           <w:b/>
@@ -3653,6 +4426,7 @@
         </w:rPr>
         <w:t>ControllerAB</w:t>
       </w:r>
+      <w:proofErr w:type="spellEnd"/>
       <w:r>
         <w:t xml:space="preserve"> est créée en </w:t>
       </w:r>
@@ -3694,6 +4468,7 @@
       <w:r>
         <w:t xml:space="preserve"> </w:t>
       </w:r>
+      <w:proofErr w:type="spellStart"/>
       <w:r>
         <w:rPr>
           <w:b/>
@@ -3701,9 +4476,11 @@
         </w:rPr>
         <w:t>ControllerAB</w:t>
       </w:r>
+      <w:proofErr w:type="spellEnd"/>
       <w:r>
         <w:t xml:space="preserve"> : </w:t>
       </w:r>
+      <w:proofErr w:type="spellStart"/>
       <w:r>
         <w:rPr>
           <w:b/>
@@ -3711,9 +4488,11 @@
         </w:rPr>
         <w:t>nbrTrainsLR</w:t>
       </w:r>
+      <w:proofErr w:type="spellEnd"/>
       <w:r>
         <w:t xml:space="preserve"> et </w:t>
       </w:r>
+      <w:proofErr w:type="spellStart"/>
       <w:r>
         <w:rPr>
           <w:b/>
@@ -3721,6 +4500,7 @@
         </w:rPr>
         <w:t>nbrTrainsRL</w:t>
       </w:r>
+      <w:proofErr w:type="spellEnd"/>
       <w:r>
         <w:t>. Ces attributs (des entiers), correspondent au nombre de trains engagés entre les gares A et B. Le premier correspond au nombre de trains engagés dans le sens gauche-droite, le second correspond au sens droite-gauche.</w:t>
       </w:r>
@@ -3901,6 +4681,7 @@
       <w:r>
         <w:t xml:space="preserve"> </w:t>
       </w:r>
+      <w:proofErr w:type="spellStart"/>
       <w:r>
         <w:rPr>
           <w:b/>
@@ -3908,6 +4689,7 @@
         </w:rPr>
         <w:t>ControllerAB</w:t>
       </w:r>
+      <w:proofErr w:type="spellEnd"/>
       <w:r>
         <w:t>.</w:t>
       </w:r>
@@ -3989,6 +4771,7 @@
       <w:r>
         <w:t xml:space="preserve"> </w:t>
       </w:r>
+      <w:proofErr w:type="spellStart"/>
       <w:r>
         <w:rPr>
           <w:b/>
@@ -3996,6 +4779,7 @@
         </w:rPr>
         <w:t>ControllerAB</w:t>
       </w:r>
+      <w:proofErr w:type="spellEnd"/>
       <w:r>
         <w:rPr>
           <w:b/>
@@ -4016,6 +4800,8 @@
         </w:numPr>
         <w:jc w:val="both"/>
       </w:pPr>
+      <w:proofErr w:type="spellStart"/>
+      <w:proofErr w:type="gramStart"/>
       <w:r>
         <w:rPr>
           <w:b/>
@@ -4023,8 +4809,13 @@
         </w:rPr>
         <w:t>newTrainLR</w:t>
       </w:r>
-      <w:r>
-        <w:t>()</w:t>
+      <w:proofErr w:type="spellEnd"/>
+      <w:r>
+        <w:t>(</w:t>
+      </w:r>
+      <w:proofErr w:type="gramEnd"/>
+      <w:r>
+        <w:t>)</w:t>
       </w:r>
       <w:r>
         <w:t> : un train s’engage sur la ligne, dans le sens gauche-droite</w:t>
@@ -4039,6 +4830,8 @@
         </w:numPr>
         <w:jc w:val="both"/>
       </w:pPr>
+      <w:proofErr w:type="spellStart"/>
+      <w:proofErr w:type="gramStart"/>
       <w:r>
         <w:rPr>
           <w:b/>
@@ -4046,8 +4839,13 @@
         </w:rPr>
         <w:t>newTrainRL</w:t>
       </w:r>
-      <w:r>
-        <w:t>()</w:t>
+      <w:proofErr w:type="spellEnd"/>
+      <w:r>
+        <w:t>(</w:t>
+      </w:r>
+      <w:proofErr w:type="gramEnd"/>
+      <w:r>
+        <w:t>)</w:t>
       </w:r>
       <w:r>
         <w:t xml:space="preserve"> : un train s’engage sur la ligne, dans le sens droite-gauche</w:t>
@@ -4062,6 +4860,8 @@
         </w:numPr>
         <w:jc w:val="both"/>
       </w:pPr>
+      <w:proofErr w:type="spellStart"/>
+      <w:proofErr w:type="gramStart"/>
       <w:r>
         <w:rPr>
           <w:b/>
@@ -4069,8 +4869,13 @@
         </w:rPr>
         <w:t>arrivedTrainLR</w:t>
       </w:r>
-      <w:r>
-        <w:t>()</w:t>
+      <w:proofErr w:type="spellEnd"/>
+      <w:r>
+        <w:t>(</w:t>
+      </w:r>
+      <w:proofErr w:type="gramEnd"/>
+      <w:r>
+        <w:t>)</w:t>
       </w:r>
       <w:r>
         <w:t xml:space="preserve"> : un train arrive en gare B</w:t>
@@ -4085,6 +4890,8 @@
         </w:numPr>
         <w:jc w:val="both"/>
       </w:pPr>
+      <w:proofErr w:type="spellStart"/>
+      <w:proofErr w:type="gramStart"/>
       <w:r>
         <w:rPr>
           <w:b/>
@@ -4092,8 +4899,13 @@
         </w:rPr>
         <w:t>arrivedTrainRL</w:t>
       </w:r>
-      <w:r>
-        <w:t>()</w:t>
+      <w:proofErr w:type="spellEnd"/>
+      <w:r>
+        <w:t>(</w:t>
+      </w:r>
+      <w:proofErr w:type="gramEnd"/>
+      <w:r>
+        <w:t>)</w:t>
       </w:r>
       <w:r>
         <w:t xml:space="preserve"> : un train arrive en gare A</w:t>
@@ -4108,6 +4920,8 @@
         </w:numPr>
         <w:jc w:val="both"/>
       </w:pPr>
+      <w:proofErr w:type="spellStart"/>
+      <w:proofErr w:type="gramStart"/>
       <w:r>
         <w:rPr>
           <w:b/>
@@ -4115,8 +4929,13 @@
         </w:rPr>
         <w:t>canNewTrainLR</w:t>
       </w:r>
-      <w:r>
-        <w:t>()</w:t>
+      <w:proofErr w:type="spellEnd"/>
+      <w:r>
+        <w:t>(</w:t>
+      </w:r>
+      <w:proofErr w:type="gramEnd"/>
+      <w:r>
+        <w:t>)</w:t>
       </w:r>
       <w:r>
         <w:t> : condition d’attente pour un train s’engageant dans le sens gauche-droite</w:t>
@@ -4131,6 +4950,8 @@
         </w:numPr>
         <w:jc w:val="both"/>
       </w:pPr>
+      <w:proofErr w:type="spellStart"/>
+      <w:proofErr w:type="gramStart"/>
       <w:r>
         <w:rPr>
           <w:b/>
@@ -4138,8 +4959,13 @@
         </w:rPr>
         <w:t>canNewTrainRL</w:t>
       </w:r>
-      <w:r>
-        <w:t>()</w:t>
+      <w:proofErr w:type="spellEnd"/>
+      <w:r>
+        <w:t>(</w:t>
+      </w:r>
+      <w:proofErr w:type="gramEnd"/>
+      <w:r>
+        <w:t>)</w:t>
       </w:r>
       <w:r>
         <w:t> : condition d’attente pour un train s’engageant dans le sens droite-gauche</w:t>
@@ -4154,6 +4980,7 @@
         </w:numPr>
         <w:jc w:val="both"/>
       </w:pPr>
+      <w:proofErr w:type="gramStart"/>
       <w:r>
         <w:rPr>
           <w:b/>
@@ -4162,7 +4989,11 @@
         <w:t>invariant</w:t>
       </w:r>
       <w:r>
-        <w:t>()</w:t>
+        <w:t>(</w:t>
+      </w:r>
+      <w:proofErr w:type="gramEnd"/>
+      <w:r>
+        <w:t>)</w:t>
       </w:r>
       <w:r>
         <w:t> : vérifications quant à l’invariant</w:t>
@@ -4181,6 +5012,8 @@
       <w:r>
         <w:t xml:space="preserve">premières méthodes : </w:t>
       </w:r>
+      <w:proofErr w:type="spellStart"/>
+      <w:proofErr w:type="gramStart"/>
       <w:r>
         <w:rPr>
           <w:b/>
@@ -4188,29 +5021,39 @@
         </w:rPr>
         <w:t>newTrainLR</w:t>
       </w:r>
+      <w:proofErr w:type="spellEnd"/>
+      <w:r>
+        <w:t>(</w:t>
+      </w:r>
+      <w:proofErr w:type="gramEnd"/>
+      <w:r>
+        <w:t xml:space="preserve">), </w:t>
+      </w:r>
+      <w:proofErr w:type="spellStart"/>
+      <w:r>
+        <w:rPr>
+          <w:b/>
+          <w:bCs/>
+        </w:rPr>
+        <w:t>newTrainRL</w:t>
+      </w:r>
+      <w:proofErr w:type="spellEnd"/>
       <w:r>
         <w:t xml:space="preserve">(), </w:t>
       </w:r>
-      <w:r>
-        <w:rPr>
-          <w:b/>
-          <w:bCs/>
-        </w:rPr>
-        <w:t>newTrainRL</w:t>
-      </w:r>
+      <w:proofErr w:type="spellStart"/>
+      <w:r>
+        <w:rPr>
+          <w:b/>
+          <w:bCs/>
+        </w:rPr>
+        <w:t>arrivedTrainLR</w:t>
+      </w:r>
+      <w:proofErr w:type="spellEnd"/>
       <w:r>
         <w:t xml:space="preserve">(), </w:t>
       </w:r>
-      <w:r>
-        <w:rPr>
-          <w:b/>
-          <w:bCs/>
-        </w:rPr>
-        <w:t>arrivedTrainLR</w:t>
-      </w:r>
-      <w:r>
-        <w:t xml:space="preserve">(), </w:t>
-      </w:r>
+      <w:proofErr w:type="spellStart"/>
       <w:r>
         <w:rPr>
           <w:b/>
@@ -4218,6 +5061,7 @@
         </w:rPr>
         <w:t>arrivedTrainRL</w:t>
       </w:r>
+      <w:proofErr w:type="spellEnd"/>
       <w:r>
         <w:t xml:space="preserve">() sont </w:t>
       </w:r>
@@ -4300,7 +5144,23 @@
           <w:b/>
           <w:bCs/>
         </w:rPr>
-        <w:t>Modifiez les méthodes leave et enter de la classe Section pour tenir compte de la nouvelle condition. Testez votre solution.</w:t>
+        <w:t xml:space="preserve">Modifiez les méthodes </w:t>
+      </w:r>
+      <w:proofErr w:type="spellStart"/>
+      <w:r>
+        <w:rPr>
+          <w:b/>
+          <w:bCs/>
+        </w:rPr>
+        <w:t>leave</w:t>
+      </w:r>
+      <w:proofErr w:type="spellEnd"/>
+      <w:r>
+        <w:rPr>
+          <w:b/>
+          <w:bCs/>
+        </w:rPr>
+        <w:t xml:space="preserve"> et enter de la classe Section pour tenir compte de la nouvelle condition. Testez votre solution.</w:t>
       </w:r>
       <w:bookmarkEnd w:id="27"/>
       <w:bookmarkEnd w:id="28"/>
@@ -4391,6 +5251,7 @@
       <w:r>
         <w:t xml:space="preserve"> </w:t>
       </w:r>
+      <w:proofErr w:type="spellStart"/>
       <w:r>
         <w:rPr>
           <w:b/>
@@ -4398,6 +5259,7 @@
         </w:rPr>
         <w:t>ControllerAB</w:t>
       </w:r>
+      <w:proofErr w:type="spellEnd"/>
       <w:r>
         <w:t>.</w:t>
       </w:r>
@@ -4676,7 +5538,23 @@
     </w:p>
     <w:p>
       <w:r>
-        <w:t>Pour éviter cet interblocage, on ajoute un troisième contrôleur « controller_milieu » (cf le fichier LTS de l’exercice 4).  Ce contrôleur permet d’avoir au maximum QM trains en déplacement entre les gares A et B.</w:t>
+        <w:t>Pour éviter cet interblocage, on ajoute un troisième contrôleur « </w:t>
+      </w:r>
+      <w:proofErr w:type="spellStart"/>
+      <w:r>
+        <w:t>controller_milieu</w:t>
+      </w:r>
+      <w:proofErr w:type="spellEnd"/>
+      <w:r>
+        <w:t> » (</w:t>
+      </w:r>
+      <w:proofErr w:type="spellStart"/>
+      <w:r>
+        <w:t>cf</w:t>
+      </w:r>
+      <w:proofErr w:type="spellEnd"/>
+      <w:r>
+        <w:t xml:space="preserve"> le fichier LTS de l’exercice 4).  Ce contrôleur permet d’avoir au maximum QM trains en déplacement entre les gares A et B.</w:t>
       </w:r>
     </w:p>
     <w:p>
@@ -4713,6 +5591,7 @@
       <w:r>
         <w:t xml:space="preserve"> </w:t>
       </w:r>
+      <w:proofErr w:type="spellStart"/>
       <w:r>
         <w:rPr>
           <w:b/>
@@ -4720,6 +5599,7 @@
         </w:rPr>
         <w:t>ControllerMilieu</w:t>
       </w:r>
+      <w:proofErr w:type="spellEnd"/>
       <w:r>
         <w:t> :</w:t>
       </w:r>
@@ -4733,6 +5613,8 @@
         </w:numPr>
         <w:jc w:val="both"/>
       </w:pPr>
+      <w:proofErr w:type="spellStart"/>
+      <w:proofErr w:type="gramStart"/>
       <w:r>
         <w:rPr>
           <w:b/>
@@ -4741,8 +5623,13 @@
         <w:lastRenderedPageBreak/>
         <w:t>newTrainToM</w:t>
       </w:r>
-      <w:r>
-        <w:t>() : un train s’engage sur la ligne, depuis la gare A ou la gare B</w:t>
+      <w:proofErr w:type="spellEnd"/>
+      <w:r>
+        <w:t>(</w:t>
+      </w:r>
+      <w:proofErr w:type="gramEnd"/>
+      <w:r>
+        <w:t>) : un train s’engage sur la ligne, depuis la gare A ou la gare B</w:t>
       </w:r>
     </w:p>
     <w:p>
@@ -4754,6 +5641,8 @@
         </w:numPr>
         <w:jc w:val="both"/>
       </w:pPr>
+      <w:proofErr w:type="spellStart"/>
+      <w:proofErr w:type="gramStart"/>
       <w:r>
         <w:rPr>
           <w:b/>
@@ -4761,8 +5650,13 @@
         </w:rPr>
         <w:t>arrivedTrainFromM</w:t>
       </w:r>
-      <w:r>
-        <w:t>() : un train atteint la gare A ou la gare B.</w:t>
+      <w:proofErr w:type="spellEnd"/>
+      <w:r>
+        <w:t>(</w:t>
+      </w:r>
+      <w:proofErr w:type="gramEnd"/>
+      <w:r>
+        <w:t>) : un train atteint la gare A ou la gare B.</w:t>
       </w:r>
     </w:p>
     <w:p>
@@ -4774,6 +5668,8 @@
         </w:numPr>
         <w:jc w:val="both"/>
       </w:pPr>
+      <w:proofErr w:type="spellStart"/>
+      <w:proofErr w:type="gramStart"/>
       <w:r>
         <w:rPr>
           <w:b/>
@@ -4781,8 +5677,13 @@
         </w:rPr>
         <w:t>canNewTrainToM</w:t>
       </w:r>
-      <w:r>
-        <w:t>() : condition d’attente pour un train s’engageant sur la ligne</w:t>
+      <w:proofErr w:type="spellEnd"/>
+      <w:r>
+        <w:t>(</w:t>
+      </w:r>
+      <w:proofErr w:type="gramEnd"/>
+      <w:r>
+        <w:t>) : condition d’attente pour un train s’engageant sur la ligne</w:t>
       </w:r>
     </w:p>
     <w:p>
@@ -4794,6 +5695,7 @@
         </w:numPr>
         <w:jc w:val="both"/>
       </w:pPr>
+      <w:proofErr w:type="gramStart"/>
       <w:r>
         <w:rPr>
           <w:b/>
@@ -4802,7 +5704,11 @@
         <w:t>invariant</w:t>
       </w:r>
       <w:r>
-        <w:t>() : vérifications quant à l’invariant</w:t>
+        <w:t>(</w:t>
+      </w:r>
+      <w:proofErr w:type="gramEnd"/>
+      <w:r>
+        <w:t>) : vérifications quant à l’invariant</w:t>
       </w:r>
     </w:p>
     <w:p>
@@ -4812,6 +5718,8 @@
       <w:r>
         <w:t xml:space="preserve">Les deux premières méthodes : </w:t>
       </w:r>
+      <w:proofErr w:type="spellStart"/>
+      <w:proofErr w:type="gramStart"/>
       <w:r>
         <w:rPr>
           <w:b/>
@@ -4819,9 +5727,15 @@
         </w:rPr>
         <w:t>newTrainToM</w:t>
       </w:r>
-      <w:r>
-        <w:t xml:space="preserve">(), </w:t>
-      </w:r>
+      <w:proofErr w:type="spellEnd"/>
+      <w:r>
+        <w:t>(</w:t>
+      </w:r>
+      <w:proofErr w:type="gramEnd"/>
+      <w:r>
+        <w:t xml:space="preserve">), </w:t>
+      </w:r>
+      <w:proofErr w:type="spellStart"/>
       <w:r>
         <w:rPr>
           <w:b/>
@@ -4829,6 +5743,7 @@
         </w:rPr>
         <w:t>arrivedTrainFromM</w:t>
       </w:r>
+      <w:proofErr w:type="spellEnd"/>
       <w:r>
         <w:t xml:space="preserve">(), sont </w:t>
       </w:r>
@@ -4917,6 +5832,7 @@
       <w:r>
         <w:t xml:space="preserve"> </w:t>
       </w:r>
+      <w:proofErr w:type="spellStart"/>
       <w:r>
         <w:rPr>
           <w:b/>
@@ -4924,6 +5840,7 @@
         </w:rPr>
         <w:t>ControllerMilieu</w:t>
       </w:r>
+      <w:proofErr w:type="spellEnd"/>
       <w:r>
         <w:rPr>
           <w:b/>
@@ -4939,8 +5856,17 @@
           <w:b/>
           <w:bCs/>
         </w:rPr>
-        <w:t xml:space="preserve"> nbrTrainsToM</w:t>
-      </w:r>
+        <w:t xml:space="preserve"> </w:t>
+      </w:r>
+      <w:proofErr w:type="spellStart"/>
+      <w:r>
+        <w:rPr>
+          <w:b/>
+          <w:bCs/>
+        </w:rPr>
+        <w:t>nbrTrainsToM</w:t>
+      </w:r>
+      <w:proofErr w:type="spellEnd"/>
       <w:r>
         <w:rPr>
           <w:b/>
@@ -4968,7 +5894,23 @@
           <w:b/>
           <w:bCs/>
         </w:rPr>
-        <w:t xml:space="preserve"> nbrTrainsToM &lt;= QM.</w:t>
+        <w:t xml:space="preserve"> </w:t>
+      </w:r>
+      <w:proofErr w:type="spellStart"/>
+      <w:r>
+        <w:rPr>
+          <w:b/>
+          <w:bCs/>
+        </w:rPr>
+        <w:t>nbrTrainsToM</w:t>
+      </w:r>
+      <w:proofErr w:type="spellEnd"/>
+      <w:r>
+        <w:rPr>
+          <w:b/>
+          <w:bCs/>
+        </w:rPr>
+        <w:t xml:space="preserve"> &lt;= QM.</w:t>
       </w:r>
       <w:r>
         <w:t> </w:t>
@@ -5084,23 +6026,7 @@
           <w:bCs/>
           <w:u w:val="single"/>
         </w:rPr>
-        <w:t xml:space="preserve">Exemple d’exécution du Main de l’exercice </w:t>
-      </w:r>
-      <w:r>
-        <w:rPr>
-          <w:b/>
-          <w:bCs/>
-          <w:u w:val="single"/>
-        </w:rPr>
-        <w:t>4</w:t>
-      </w:r>
-      <w:r>
-        <w:rPr>
-          <w:b/>
-          <w:bCs/>
-          <w:u w:val="single"/>
-        </w:rPr>
-        <w:t>.</w:t>
+        <w:t>Exemple d’exécution du Main de l’exercice 4.</w:t>
       </w:r>
     </w:p>
     <w:p>
@@ -5458,6 +6384,118 @@
     </w:lvl>
   </w:abstractNum>
   <w:abstractNum w:abstractNumId="3" w15:restartNumberingAfterBreak="0">
+    <w:nsid w:val="54336064"/>
+    <w:multiLevelType w:val="hybridMultilevel"/>
+    <w:tmpl w:val="D36EA70E"/>
+    <w:lvl w:ilvl="0" w:tplc="2E64224A">
+      <w:numFmt w:val="bullet"/>
+      <w:lvlText w:val="-"/>
+      <w:lvlJc w:val="left"/>
+      <w:pPr>
+        <w:ind w:left="720" w:hanging="360"/>
+      </w:pPr>
+      <w:rPr>
+        <w:rFonts w:ascii="Calibri" w:eastAsiaTheme="minorHAnsi" w:hAnsi="Calibri" w:cs="Calibri" w:hint="default"/>
+      </w:rPr>
+    </w:lvl>
+    <w:lvl w:ilvl="1" w:tplc="040C0003" w:tentative="1">
+      <w:start w:val="1"/>
+      <w:numFmt w:val="bullet"/>
+      <w:lvlText w:val="o"/>
+      <w:lvlJc w:val="left"/>
+      <w:pPr>
+        <w:ind w:left="1440" w:hanging="360"/>
+      </w:pPr>
+      <w:rPr>
+        <w:rFonts w:ascii="Courier New" w:hAnsi="Courier New" w:cs="Courier New" w:hint="default"/>
+      </w:rPr>
+    </w:lvl>
+    <w:lvl w:ilvl="2" w:tplc="040C0005" w:tentative="1">
+      <w:start w:val="1"/>
+      <w:numFmt w:val="bullet"/>
+      <w:lvlText w:val=""/>
+      <w:lvlJc w:val="left"/>
+      <w:pPr>
+        <w:ind w:left="2160" w:hanging="360"/>
+      </w:pPr>
+      <w:rPr>
+        <w:rFonts w:ascii="Wingdings" w:hAnsi="Wingdings" w:hint="default"/>
+      </w:rPr>
+    </w:lvl>
+    <w:lvl w:ilvl="3" w:tplc="040C0001" w:tentative="1">
+      <w:start w:val="1"/>
+      <w:numFmt w:val="bullet"/>
+      <w:lvlText w:val=""/>
+      <w:lvlJc w:val="left"/>
+      <w:pPr>
+        <w:ind w:left="2880" w:hanging="360"/>
+      </w:pPr>
+      <w:rPr>
+        <w:rFonts w:ascii="Symbol" w:hAnsi="Symbol" w:hint="default"/>
+      </w:rPr>
+    </w:lvl>
+    <w:lvl w:ilvl="4" w:tplc="040C0003" w:tentative="1">
+      <w:start w:val="1"/>
+      <w:numFmt w:val="bullet"/>
+      <w:lvlText w:val="o"/>
+      <w:lvlJc w:val="left"/>
+      <w:pPr>
+        <w:ind w:left="3600" w:hanging="360"/>
+      </w:pPr>
+      <w:rPr>
+        <w:rFonts w:ascii="Courier New" w:hAnsi="Courier New" w:cs="Courier New" w:hint="default"/>
+      </w:rPr>
+    </w:lvl>
+    <w:lvl w:ilvl="5" w:tplc="040C0005" w:tentative="1">
+      <w:start w:val="1"/>
+      <w:numFmt w:val="bullet"/>
+      <w:lvlText w:val=""/>
+      <w:lvlJc w:val="left"/>
+      <w:pPr>
+        <w:ind w:left="4320" w:hanging="360"/>
+      </w:pPr>
+      <w:rPr>
+        <w:rFonts w:ascii="Wingdings" w:hAnsi="Wingdings" w:hint="default"/>
+      </w:rPr>
+    </w:lvl>
+    <w:lvl w:ilvl="6" w:tplc="040C0001" w:tentative="1">
+      <w:start w:val="1"/>
+      <w:numFmt w:val="bullet"/>
+      <w:lvlText w:val=""/>
+      <w:lvlJc w:val="left"/>
+      <w:pPr>
+        <w:ind w:left="5040" w:hanging="360"/>
+      </w:pPr>
+      <w:rPr>
+        <w:rFonts w:ascii="Symbol" w:hAnsi="Symbol" w:hint="default"/>
+      </w:rPr>
+    </w:lvl>
+    <w:lvl w:ilvl="7" w:tplc="040C0003" w:tentative="1">
+      <w:start w:val="1"/>
+      <w:numFmt w:val="bullet"/>
+      <w:lvlText w:val="o"/>
+      <w:lvlJc w:val="left"/>
+      <w:pPr>
+        <w:ind w:left="5760" w:hanging="360"/>
+      </w:pPr>
+      <w:rPr>
+        <w:rFonts w:ascii="Courier New" w:hAnsi="Courier New" w:cs="Courier New" w:hint="default"/>
+      </w:rPr>
+    </w:lvl>
+    <w:lvl w:ilvl="8" w:tplc="040C0005" w:tentative="1">
+      <w:start w:val="1"/>
+      <w:numFmt w:val="bullet"/>
+      <w:lvlText w:val=""/>
+      <w:lvlJc w:val="left"/>
+      <w:pPr>
+        <w:ind w:left="6480" w:hanging="360"/>
+      </w:pPr>
+      <w:rPr>
+        <w:rFonts w:ascii="Wingdings" w:hAnsi="Wingdings" w:hint="default"/>
+      </w:rPr>
+    </w:lvl>
+  </w:abstractNum>
+  <w:abstractNum w:abstractNumId="4" w15:restartNumberingAfterBreak="0">
     <w:nsid w:val="7C824A63"/>
     <w:multiLevelType w:val="hybridMultilevel"/>
     <w:tmpl w:val="8DF0AA58"/>
@@ -5576,10 +6614,13 @@
     <w:abstractNumId w:val="1"/>
   </w:num>
   <w:num w:numId="3" w16cid:durableId="1613054832">
-    <w:abstractNumId w:val="3"/>
+    <w:abstractNumId w:val="4"/>
   </w:num>
   <w:num w:numId="4" w16cid:durableId="240220817">
     <w:abstractNumId w:val="2"/>
+  </w:num>
+  <w:num w:numId="5" w16cid:durableId="1740129424">
+    <w:abstractNumId w:val="3"/>
   </w:num>
 </w:numbering>
 </file>

</xml_diff>